<commit_message>
Correções na unidade 4
</commit_message>
<xml_diff>
--- a/educador/[POO][Educador] Unidade 4.docx
+++ b/educador/[POO][Educador] Unidade 4.docx
@@ -1,6 +1,6 @@
 
 <file path=word/document.xml><?xml version="1.0" encoding="utf-8"?>
-<w:document xmlns:wpc="http://schemas.microsoft.com/office/word/2010/wordprocessingCanvas" xmlns:mc="http://schemas.openxmlformats.org/markup-compatibility/2006" xmlns:o="urn:schemas-microsoft-com:office:office" xmlns:r="http://schemas.openxmlformats.org/officeDocument/2006/relationships" xmlns:m="http://schemas.openxmlformats.org/officeDocument/2006/math" xmlns:v="urn:schemas-microsoft-com:vml" xmlns:wp14="http://schemas.microsoft.com/office/word/2010/wordprocessingDrawing" xmlns:wp="http://schemas.openxmlformats.org/drawingml/2006/wordprocessingDrawing" xmlns:w10="urn:schemas-microsoft-com:office:word" xmlns:w="http://schemas.openxmlformats.org/wordprocessingml/2006/main" xmlns:w14="http://schemas.microsoft.com/office/word/2010/wordml" xmlns:w15="http://schemas.microsoft.com/office/word/2012/wordml" xmlns:wpg="http://schemas.microsoft.com/office/word/2010/wordprocessingGroup" xmlns:wpi="http://schemas.microsoft.com/office/word/2010/wordprocessingInk" xmlns:wne="http://schemas.microsoft.com/office/word/2006/wordml" xmlns:wps="http://schemas.microsoft.com/office/word/2010/wordprocessingShape" mc:Ignorable="w14 w15 wp14">
+<w:document xmlns:wpc="http://schemas.microsoft.com/office/word/2010/wordprocessingCanvas" xmlns:mo="http://schemas.microsoft.com/office/mac/office/2008/main" xmlns:mc="http://schemas.openxmlformats.org/markup-compatibility/2006" xmlns:mv="urn:schemas-microsoft-com:mac:vml" xmlns:o="urn:schemas-microsoft-com:office:office" xmlns:r="http://schemas.openxmlformats.org/officeDocument/2006/relationships" xmlns:m="http://schemas.openxmlformats.org/officeDocument/2006/math" xmlns:v="urn:schemas-microsoft-com:vml" xmlns:wp14="http://schemas.microsoft.com/office/word/2010/wordprocessingDrawing" xmlns:wp="http://schemas.openxmlformats.org/drawingml/2006/wordprocessingDrawing" xmlns:w10="urn:schemas-microsoft-com:office:word" xmlns:w="http://schemas.openxmlformats.org/wordprocessingml/2006/main" xmlns:w14="http://schemas.microsoft.com/office/word/2010/wordml" xmlns:w15="http://schemas.microsoft.com/office/word/2012/wordml" xmlns:wpg="http://schemas.microsoft.com/office/word/2010/wordprocessingGroup" xmlns:wpi="http://schemas.microsoft.com/office/word/2010/wordprocessingInk" xmlns:wne="http://schemas.microsoft.com/office/word/2006/wordml" xmlns:wps="http://schemas.microsoft.com/office/word/2010/wordprocessingShape" mc:Ignorable="w14 w15 wp14">
   <w:body>
     <w:p>
       <w:pPr>
@@ -459,12 +459,15 @@
     <w:p>
       <w:pPr>
         <w:pStyle w:val="Ttulo3"/>
-      </w:pPr>
-      <w:commentRangeStart w:id="6"/>
+        <w:rPr>
+          <w:ins w:id="6" w:author="Willian" w:date="2016-10-15T00:28:00Z"/>
+        </w:rPr>
+      </w:pPr>
+      <w:commentRangeStart w:id="7"/>
       <w:r>
         <w:t>1.2 - Diagrama de classes</w:t>
       </w:r>
-      <w:commentRangeEnd w:id="6"/>
+      <w:commentRangeEnd w:id="7"/>
       <w:r>
         <w:rPr>
           <w:rStyle w:val="Refdecomentrio"/>
@@ -472,8 +475,22 @@
           <w:b w:val="0"/>
           <w:color w:val="auto"/>
         </w:rPr>
-        <w:commentReference w:id="6"/>
-      </w:r>
+        <w:commentReference w:id="7"/>
+      </w:r>
+    </w:p>
+    <w:p>
+      <w:pPr>
+        <w:pPrChange w:id="8" w:author="Willian" w:date="2016-10-15T00:28:00Z">
+          <w:pPr>
+            <w:pStyle w:val="Ttulo3"/>
+          </w:pPr>
+        </w:pPrChange>
+      </w:pPr>
+      <w:ins w:id="9" w:author="Willian" w:date="2016-10-15T00:28:00Z">
+        <w:r>
+          <w:t>Neste tópico começamos a explorar o UML com o diagrama de classes. O diagrama de classe é o principal dentre os diagramas da UML. Além de estar no senso comum é o mais amplamente utilizado.</w:t>
+        </w:r>
+      </w:ins>
     </w:p>
     <w:p>
       <w:pPr>
@@ -486,164 +503,408 @@
     <w:p>
       <w:pPr>
         <w:rPr>
+          <w:del w:id="10" w:author="Willian" w:date="2016-10-15T00:29:00Z"/>
           <w:b/>
         </w:rPr>
       </w:pPr>
-      <w:commentRangeStart w:id="7"/>
+      <w:commentRangeStart w:id="11"/>
+      <w:del w:id="12" w:author="Willian" w:date="2016-10-15T00:29:00Z">
+        <w:r>
+          <w:rPr>
+            <w:b/>
+          </w:rPr>
+          <w:delText xml:space="preserve">Possível pergunta: </w:delText>
+        </w:r>
+        <w:r>
+          <w:rPr>
+            <w:b/>
+          </w:rPr>
+          <w:delText>Quais outros diagramas são importantes?</w:delText>
+        </w:r>
+        <w:commentRangeEnd w:id="11"/>
+        <w:r>
+          <w:rPr>
+            <w:rStyle w:val="Refdecomentrio"/>
+          </w:rPr>
+          <w:commentReference w:id="11"/>
+        </w:r>
+      </w:del>
+    </w:p>
+    <w:p>
+      <w:ins w:id="13" w:author="Willian" w:date="2016-10-15T00:29:00Z">
+        <w:r>
+          <w:t xml:space="preserve">Educador, </w:t>
+        </w:r>
+      </w:ins>
+      <w:del w:id="14" w:author="Willian" w:date="2016-10-15T00:29:00Z">
+        <w:r>
+          <w:delText>D</w:delText>
+        </w:r>
+      </w:del>
+      <w:ins w:id="15" w:author="Willian" w:date="2016-10-15T00:29:00Z">
+        <w:r>
+          <w:t>d</w:t>
+        </w:r>
+      </w:ins>
+      <w:r>
+        <w:t xml:space="preserve">o grupo de diagramas estruturais, </w:t>
+      </w:r>
       <w:r>
         <w:rPr>
           <w:b/>
-        </w:rPr>
-        <w:t xml:space="preserve">Possível pergunta: </w:t>
-      </w:r>
-      <w:r>
-        <w:rPr>
-          <w:b/>
-        </w:rPr>
-        <w:t>Quais outros diagramas são importantes?</w:t>
-      </w:r>
-      <w:commentRangeEnd w:id="7"/>
+          <w:rPrChange w:id="16" w:author="Willian" w:date="2016-10-15T00:29:00Z">
+            <w:rPr/>
+          </w:rPrChange>
+        </w:rPr>
+        <w:t>o diagrama de classes é o mais importante</w:t>
+      </w:r>
+      <w:r>
+        <w:t xml:space="preserve"> e relevante. Do grupo dos diagramas comportamentais, diagrama de casos de uso, sequência e comunicação</w:t>
+      </w:r>
+      <w:r>
+        <w:t>. Os diagramas comportamentais são os menos utilizados pelos programadores, pois estão mais voltados a definir “o que fazer” do que “como deve ser feito”.</w:t>
+      </w:r>
+      <w:r>
+        <w:t xml:space="preserve"> </w:t>
+      </w:r>
+    </w:p>
+    <w:p/>
+    <w:p>
+      <w:pPr>
+        <w:pStyle w:val="Ttulo3"/>
+      </w:pPr>
+      <w:r>
+        <w:t xml:space="preserve">1.3 - </w:t>
+      </w:r>
+      <w:proofErr w:type="gramStart"/>
+      <w:r>
+        <w:t>Classes, métodos e atributos</w:t>
+      </w:r>
+      <w:proofErr w:type="gramEnd"/>
+    </w:p>
+    <w:p>
+      <w:pPr>
+        <w:rPr>
+          <w:ins w:id="17" w:author="Willian" w:date="2016-10-15T00:30:00Z"/>
+        </w:rPr>
+      </w:pPr>
+      <w:commentRangeStart w:id="18"/>
+      <w:commentRangeStart w:id="19"/>
+      <w:r>
+        <w:t>Este tópico define como uma classe é representada no diagrama de classes.</w:t>
+      </w:r>
+      <w:commentRangeEnd w:id="18"/>
       <w:r>
         <w:rPr>
           <w:rStyle w:val="Refdecomentrio"/>
         </w:rPr>
-        <w:commentReference w:id="7"/>
-      </w:r>
-    </w:p>
-    <w:p>
-      <w:r>
-        <w:t>Do grupo de diagramas estruturais, o diagrama de classes é o mais importante e relevante. Do grupo dos diagramas comportamentais, diagrama de casos de uso, sequência e comunicação</w:t>
-      </w:r>
-      <w:r>
-        <w:t>. Os diagramas comportamentais são os menos utilizados pelos programadores, pois estão mais voltados a definir “o que fazer” do que “como deve ser feito”.</w:t>
+        <w:commentReference w:id="18"/>
+      </w:r>
+      <w:commentRangeEnd w:id="19"/>
+      <w:r>
+        <w:rPr>
+          <w:rStyle w:val="Refdecomentrio"/>
+        </w:rPr>
+        <w:commentReference w:id="19"/>
+      </w:r>
+      <w:ins w:id="20" w:author="Willian" w:date="2016-10-15T00:31:00Z">
+        <w:r>
+          <w:t xml:space="preserve"> Uma classe é representada conforme a imagem abaixo:</w:t>
+        </w:r>
+      </w:ins>
+    </w:p>
+    <w:p>
+      <w:pPr>
+        <w:jc w:val="center"/>
+        <w:rPr>
+          <w:ins w:id="21" w:author="Willian" w:date="2016-10-15T00:30:00Z"/>
+        </w:rPr>
+        <w:pPrChange w:id="22" w:author="Willian" w:date="2016-10-15T00:31:00Z">
+          <w:pPr/>
+        </w:pPrChange>
+      </w:pPr>
+      <w:ins w:id="23" w:author="Willian" w:date="2016-10-15T00:30:00Z">
+        <w:r>
+          <w:rPr>
+            <w:noProof/>
+          </w:rPr>
+          <w:lastRenderedPageBreak/>
+          <w:drawing>
+            <wp:inline distT="0" distB="0" distL="0" distR="0" wp14:anchorId="676BDF3A" wp14:editId="305FA6A3">
+              <wp:extent cx="3750945" cy="1684655"/>
+              <wp:effectExtent l="0" t="0" r="0" b="0"/>
+              <wp:docPr id="2" name="Imagem 1"/>
+              <wp:cNvGraphicFramePr>
+                <a:graphicFrameLocks xmlns:a="http://schemas.openxmlformats.org/drawingml/2006/main" noChangeAspect="1"/>
+              </wp:cNvGraphicFramePr>
+              <a:graphic xmlns:a="http://schemas.openxmlformats.org/drawingml/2006/main">
+                <a:graphicData uri="http://schemas.openxmlformats.org/drawingml/2006/picture">
+                  <pic:pic xmlns:pic="http://schemas.openxmlformats.org/drawingml/2006/picture">
+                    <pic:nvPicPr>
+                      <pic:cNvPr id="0" name="Imagem 1"/>
+                      <pic:cNvPicPr>
+                        <a:picLocks noChangeAspect="1" noChangeArrowheads="1"/>
+                      </pic:cNvPicPr>
+                    </pic:nvPicPr>
+                    <pic:blipFill>
+                      <a:blip r:embed="rId10">
+                        <a:extLst>
+                          <a:ext uri="{28A0092B-C50C-407E-A947-70E740481C1C}">
+                            <a14:useLocalDpi xmlns:a14="http://schemas.microsoft.com/office/drawing/2010/main" val="0"/>
+                          </a:ext>
+                        </a:extLst>
+                      </a:blip>
+                      <a:srcRect/>
+                      <a:stretch>
+                        <a:fillRect/>
+                      </a:stretch>
+                    </pic:blipFill>
+                    <pic:spPr bwMode="auto">
+                      <a:xfrm>
+                        <a:off x="0" y="0"/>
+                        <a:ext cx="3750945" cy="1684655"/>
+                      </a:xfrm>
+                      <a:prstGeom prst="rect">
+                        <a:avLst/>
+                      </a:prstGeom>
+                      <a:noFill/>
+                      <a:ln>
+                        <a:noFill/>
+                      </a:ln>
+                    </pic:spPr>
+                  </pic:pic>
+                </a:graphicData>
+              </a:graphic>
+            </wp:inline>
+          </w:drawing>
+        </w:r>
+      </w:ins>
+    </w:p>
+    <w:p>
+      <w:pPr>
+        <w:rPr>
+          <w:ins w:id="24" w:author="Willian" w:date="2016-10-15T00:30:00Z"/>
+        </w:rPr>
+      </w:pPr>
+    </w:p>
+    <w:p>
+      <w:ins w:id="25" w:author="Willian" w:date="2016-10-15T00:30:00Z">
+        <w:r>
+          <w:t xml:space="preserve">Esta aula é bastante visual, já que </w:t>
+        </w:r>
+      </w:ins>
+      <w:ins w:id="26" w:author="Willian" w:date="2016-10-15T00:31:00Z">
+        <w:r>
+          <w:t>se</w:t>
+        </w:r>
+      </w:ins>
+      <w:ins w:id="27" w:author="Willian" w:date="2016-10-15T00:30:00Z">
+        <w:r>
+          <w:t xml:space="preserve"> trata de diagramas</w:t>
+        </w:r>
+      </w:ins>
+      <w:ins w:id="28" w:author="Willian" w:date="2016-10-15T00:31:00Z">
+        <w:r>
+          <w:t>.</w:t>
+        </w:r>
+      </w:ins>
+    </w:p>
+    <w:p>
+      <w:pPr>
+        <w:pStyle w:val="Ttulo3"/>
+      </w:pPr>
+      <w:r>
+        <w:t xml:space="preserve">1.4 </w:t>
+      </w:r>
+      <w:r>
+        <w:t>–</w:t>
+      </w:r>
+      <w:r>
+        <w:t xml:space="preserve"> Interfaces</w:t>
+      </w:r>
+    </w:p>
+    <w:p>
+      <w:pPr>
+        <w:rPr>
+          <w:ins w:id="29" w:author="Willian" w:date="2016-10-15T00:32:00Z"/>
+        </w:rPr>
+      </w:pPr>
+      <w:commentRangeStart w:id="30"/>
+      <w:r>
+        <w:t>Este tópico define como uma interface é representada no diagrama de classes.</w:t>
+      </w:r>
+      <w:commentRangeEnd w:id="30"/>
+      <w:r>
+        <w:rPr>
+          <w:rStyle w:val="Refdecomentrio"/>
+        </w:rPr>
+        <w:commentReference w:id="30"/>
+      </w:r>
+      <w:ins w:id="31" w:author="Willian" w:date="2016-10-15T00:32:00Z">
+        <w:r>
+          <w:t xml:space="preserve"> As interfaces são</w:t>
+        </w:r>
+      </w:ins>
+    </w:p>
+    <w:p>
+      <w:pPr>
+        <w:rPr>
+          <w:ins w:id="32" w:author="Willian" w:date="2016-10-15T00:32:00Z"/>
+        </w:rPr>
+      </w:pPr>
+    </w:p>
+    <w:p>
+      <w:pPr>
+        <w:jc w:val="center"/>
+        <w:rPr>
+          <w:ins w:id="33" w:author="Willian" w:date="2016-10-15T00:31:00Z"/>
+        </w:rPr>
+        <w:pPrChange w:id="34" w:author="Willian" w:date="2016-10-15T00:32:00Z">
+          <w:pPr/>
+        </w:pPrChange>
+      </w:pPr>
+      <w:ins w:id="35" w:author="Willian" w:date="2016-10-15T00:32:00Z">
+        <w:r>
+          <w:rPr>
+            <w:noProof/>
+          </w:rPr>
+          <w:drawing>
+            <wp:inline distT="0" distB="0" distL="0" distR="0" wp14:anchorId="3FE725C7" wp14:editId="21A12587">
+              <wp:extent cx="4453255" cy="1100455"/>
+              <wp:effectExtent l="0" t="0" r="0" b="0"/>
+              <wp:docPr id="3" name="Imagem 16"/>
+              <wp:cNvGraphicFramePr>
+                <a:graphicFrameLocks xmlns:a="http://schemas.openxmlformats.org/drawingml/2006/main" noChangeAspect="1"/>
+              </wp:cNvGraphicFramePr>
+              <a:graphic xmlns:a="http://schemas.openxmlformats.org/drawingml/2006/main">
+                <a:graphicData uri="http://schemas.openxmlformats.org/drawingml/2006/picture">
+                  <pic:pic xmlns:pic="http://schemas.openxmlformats.org/drawingml/2006/picture">
+                    <pic:nvPicPr>
+                      <pic:cNvPr id="0" name="Imagem 16"/>
+                      <pic:cNvPicPr>
+                        <a:picLocks noChangeAspect="1" noChangeArrowheads="1"/>
+                      </pic:cNvPicPr>
+                    </pic:nvPicPr>
+                    <pic:blipFill>
+                      <a:blip r:embed="rId11">
+                        <a:extLst>
+                          <a:ext uri="{28A0092B-C50C-407E-A947-70E740481C1C}">
+                            <a14:useLocalDpi xmlns:a14="http://schemas.microsoft.com/office/drawing/2010/main" val="0"/>
+                          </a:ext>
+                        </a:extLst>
+                      </a:blip>
+                      <a:srcRect/>
+                      <a:stretch>
+                        <a:fillRect/>
+                      </a:stretch>
+                    </pic:blipFill>
+                    <pic:spPr bwMode="auto">
+                      <a:xfrm>
+                        <a:off x="0" y="0"/>
+                        <a:ext cx="4453255" cy="1100455"/>
+                      </a:xfrm>
+                      <a:prstGeom prst="rect">
+                        <a:avLst/>
+                      </a:prstGeom>
+                      <a:noFill/>
+                      <a:ln>
+                        <a:noFill/>
+                      </a:ln>
+                    </pic:spPr>
+                  </pic:pic>
+                </a:graphicData>
+              </a:graphic>
+            </wp:inline>
+          </w:drawing>
+        </w:r>
+      </w:ins>
+    </w:p>
+    <w:p>
+      <w:pPr>
+        <w:rPr>
+          <w:ins w:id="36" w:author="Willian" w:date="2016-10-15T00:31:00Z"/>
+        </w:rPr>
+      </w:pPr>
+    </w:p>
+    <w:p>
+      <w:pPr>
+        <w:rPr>
+          <w:ins w:id="37" w:author="Willian" w:date="2016-10-15T00:31:00Z"/>
+        </w:rPr>
+      </w:pPr>
+      <w:ins w:id="38" w:author="Willian" w:date="2016-10-15T00:31:00Z">
+        <w:r>
+          <w:t>Esta aula é bastante visual, já que se trata de diagramas.</w:t>
+        </w:r>
+      </w:ins>
+    </w:p>
+    <w:p/>
+    <w:p>
+      <w:pPr>
+        <w:pStyle w:val="Ttulo3"/>
+      </w:pPr>
+      <w:r>
+        <w:t>1.5 - Classes abstratas</w:t>
+      </w:r>
+    </w:p>
+    <w:p>
+      <w:r>
+        <w:t>Este tópico define como uma classe abstrata é representada no diagrama de classes.</w:t>
+      </w:r>
+    </w:p>
+    <w:p>
+      <w:r>
+        <w:t>Identificar métodos estáticos no diagrama de classes é opcional, pois descrever como</w:t>
       </w:r>
       <w:r>
         <w:t xml:space="preserve"> </w:t>
       </w:r>
-    </w:p>
-    <w:p/>
+      <w:r>
+        <w:t xml:space="preserve">as classes se comunicam não é </w:t>
+      </w:r>
+      <w:r>
+        <w:t xml:space="preserve">sua </w:t>
+      </w:r>
+      <w:r>
+        <w:t xml:space="preserve">função, </w:t>
+      </w:r>
+      <w:r>
+        <w:t xml:space="preserve">mas </w:t>
+      </w:r>
+      <w:r>
+        <w:t>o diagrama de sequê</w:t>
+      </w:r>
+      <w:r>
+        <w:t>ncia</w:t>
+      </w:r>
+      <w:r>
+        <w:t xml:space="preserve"> tem a função de faz</w:t>
+      </w:r>
+      <w:r>
+        <w:t>ê</w:t>
+      </w:r>
+      <w:r>
+        <w:t>-lo</w:t>
+      </w:r>
+      <w:r>
+        <w:t>. O diagrama de classes descreve a relação que uma classe tem com a outra e não como um método funciona.</w:t>
+      </w:r>
+    </w:p>
+    <w:p>
+      <w:r>
+        <w:t>Opcionalmente você pode representar um método (ou atributo) estático no diagrama de classes sublinhando o mesmo.</w:t>
+      </w:r>
+    </w:p>
     <w:p>
       <w:pPr>
         <w:pStyle w:val="Ttulo3"/>
       </w:pPr>
-      <w:r>
-        <w:t xml:space="preserve">1.3 - </w:t>
-      </w:r>
-      <w:proofErr w:type="gramStart"/>
-      <w:r>
-        <w:t>Classes, métodos e atributos</w:t>
-      </w:r>
-      <w:proofErr w:type="gramEnd"/>
-    </w:p>
-    <w:p>
-      <w:commentRangeStart w:id="8"/>
-      <w:r>
-        <w:t>Este tópico define como uma classe é representada no diagrama de classes.</w:t>
-      </w:r>
-      <w:commentRangeEnd w:id="8"/>
-      <w:r>
-        <w:rPr>
-          <w:rStyle w:val="Refdecomentrio"/>
-        </w:rPr>
-        <w:commentReference w:id="8"/>
-      </w:r>
-    </w:p>
-    <w:p>
-      <w:pPr>
-        <w:pStyle w:val="Ttulo3"/>
-      </w:pPr>
-      <w:r>
-        <w:t xml:space="preserve">1.4 </w:t>
-      </w:r>
-      <w:r>
-        <w:t>–</w:t>
-      </w:r>
-      <w:r>
-        <w:t xml:space="preserve"> Interfaces</w:t>
-      </w:r>
-    </w:p>
-    <w:p>
-      <w:commentRangeStart w:id="9"/>
-      <w:r>
-        <w:t>Este tópico define como uma interface é representada no diagrama de classes.</w:t>
-      </w:r>
-      <w:commentRangeEnd w:id="9"/>
-      <w:r>
-        <w:rPr>
-          <w:rStyle w:val="Refdecomentrio"/>
-        </w:rPr>
-        <w:commentReference w:id="9"/>
-      </w:r>
-    </w:p>
-    <w:p>
-      <w:pPr>
-        <w:pStyle w:val="Ttulo3"/>
-      </w:pPr>
-      <w:r>
-        <w:t>1.5 - Classes abstratas</w:t>
-      </w:r>
-    </w:p>
-    <w:p>
-      <w:r>
-        <w:t>Este tópico define como uma classe abstrata é representada no diagrama de classes.</w:t>
-      </w:r>
-    </w:p>
-    <w:p>
-      <w:r>
-        <w:t>Identificar métodos estáticos no diagrama de classes é opcional, pois descrever como</w:t>
-      </w:r>
-      <w:r>
-        <w:t xml:space="preserve"> </w:t>
-      </w:r>
-      <w:r>
-        <w:t xml:space="preserve">as classes se comunicam não é </w:t>
-      </w:r>
-      <w:r>
-        <w:t xml:space="preserve">sua </w:t>
-      </w:r>
-      <w:r>
-        <w:t xml:space="preserve">função, </w:t>
-      </w:r>
-      <w:r>
-        <w:t xml:space="preserve">mas </w:t>
-      </w:r>
-      <w:r>
-        <w:t>o diagrama de sequê</w:t>
-      </w:r>
-      <w:r>
-        <w:t>ncia</w:t>
-      </w:r>
-      <w:r>
-        <w:t xml:space="preserve"> tem a função de faz</w:t>
-      </w:r>
-      <w:r>
-        <w:t>ê</w:t>
-      </w:r>
-      <w:r>
-        <w:t>-lo</w:t>
-      </w:r>
-      <w:r>
-        <w:t xml:space="preserve">. O </w:t>
-      </w:r>
-      <w:r>
-        <w:lastRenderedPageBreak/>
-        <w:t>diagrama de classes descreve a relação que uma classe tem com a outra e não como um método funciona.</w:t>
-      </w:r>
-    </w:p>
-    <w:p>
-      <w:r>
-        <w:t>Opcionalmente você pode representar um método (ou atributo) estático no diagrama de classes sublinhando o mesmo.</w:t>
-      </w:r>
-    </w:p>
-    <w:p>
-      <w:pPr>
-        <w:pStyle w:val="Ttulo3"/>
-      </w:pPr>
-      <w:commentRangeStart w:id="10"/>
+      <w:commentRangeStart w:id="39"/>
+      <w:commentRangeStart w:id="40"/>
       <w:r>
         <w:t>1.6 – Resumo</w:t>
       </w:r>
-      <w:commentRangeEnd w:id="10"/>
+      <w:commentRangeEnd w:id="39"/>
       <w:r>
         <w:rPr>
           <w:rStyle w:val="Refdecomentrio"/>
@@ -651,51 +912,9 @@
           <w:b w:val="0"/>
           <w:color w:val="auto"/>
         </w:rPr>
-        <w:commentReference w:id="10"/>
-      </w:r>
-    </w:p>
-    <w:p>
-      <w:r>
-        <w:t>Retome os tópicos abordados na aula questionando aos seus alunos.</w:t>
-      </w:r>
-    </w:p>
-    <w:p>
-      <w:r>
-        <w:t xml:space="preserve">O que aprendemos hoje pessoal? Você pode fazer isso em forma de </w:t>
-      </w:r>
-      <w:proofErr w:type="spellStart"/>
-      <w:r>
-        <w:t>Quizz</w:t>
-      </w:r>
-      <w:proofErr w:type="spellEnd"/>
-      <w:r>
-        <w:t xml:space="preserve"> ou para engajar sua turma pode finalizar a aula, perguntando se alguém tem dúvidas </w:t>
-      </w:r>
-      <w:proofErr w:type="gramStart"/>
-      <w:r>
-        <w:t>sobre  aula</w:t>
-      </w:r>
-      <w:proofErr w:type="gramEnd"/>
-      <w:r>
-        <w:t xml:space="preserve"> de hoje e quem se habilitaria a resumir o que foi visto, faça isso toda aula com um aluno diferente para treiná-los quanto ao desenvolvimento de comunicação e ao final da fala do aluno, resuma os tópicos.</w:t>
-      </w:r>
-    </w:p>
-    <w:p>
-      <w:r>
-        <w:t xml:space="preserve">Neste capítulo o aluno aprendeu sobre UML e seu vasto mundo de diagramas. Um deles foi o diagrama de classes. </w:t>
-      </w:r>
-    </w:p>
-    <w:p/>
-    <w:p/>
-    <w:p>
-      <w:pPr>
-        <w:pStyle w:val="Ttulo3"/>
-      </w:pPr>
-      <w:commentRangeStart w:id="11"/>
-      <w:r>
-        <w:t>1.7 – Exercícios</w:t>
-      </w:r>
-      <w:commentRangeEnd w:id="11"/>
+        <w:commentReference w:id="39"/>
+      </w:r>
+      <w:commentRangeEnd w:id="40"/>
       <w:r>
         <w:rPr>
           <w:rStyle w:val="Refdecomentrio"/>
@@ -703,7 +922,60 @@
           <w:b w:val="0"/>
           <w:color w:val="auto"/>
         </w:rPr>
-        <w:commentReference w:id="11"/>
+        <w:commentReference w:id="40"/>
+      </w:r>
+    </w:p>
+    <w:p>
+      <w:r>
+        <w:t>Retome os tópicos abordados na aula questionando aos seus alunos.</w:t>
+      </w:r>
+    </w:p>
+    <w:p>
+      <w:r>
+        <w:t xml:space="preserve">O que aprendemos hoje pessoal? Você pode fazer isso em forma de </w:t>
+      </w:r>
+      <w:proofErr w:type="spellStart"/>
+      <w:r>
+        <w:t>Quizz</w:t>
+      </w:r>
+      <w:proofErr w:type="spellEnd"/>
+      <w:r>
+        <w:t xml:space="preserve"> ou para engajar sua turma pode finalizar a aula, perguntando se alguém tem dúvidas </w:t>
+      </w:r>
+      <w:proofErr w:type="gramStart"/>
+      <w:r>
+        <w:t>sobre  aula</w:t>
+      </w:r>
+      <w:proofErr w:type="gramEnd"/>
+      <w:r>
+        <w:t xml:space="preserve"> de hoje e quem se habilitaria a resumir o que foi visto, faça isso toda aula com um aluno diferente para treiná-los quanto ao desenvolvimento de comunicação e ao final da fala do aluno, resuma os tópicos.</w:t>
+      </w:r>
+    </w:p>
+    <w:p>
+      <w:r>
+        <w:lastRenderedPageBreak/>
+        <w:t xml:space="preserve">Neste capítulo o aluno aprendeu sobre UML e seu vasto mundo de diagramas. Um deles foi o diagrama de classes. </w:t>
+      </w:r>
+    </w:p>
+    <w:p/>
+    <w:p/>
+    <w:p>
+      <w:pPr>
+        <w:pStyle w:val="Ttulo3"/>
+      </w:pPr>
+      <w:commentRangeStart w:id="41"/>
+      <w:r>
+        <w:t>1.7 – Exercícios</w:t>
+      </w:r>
+      <w:commentRangeEnd w:id="41"/>
+      <w:r>
+        <w:rPr>
+          <w:rStyle w:val="Refdecomentrio"/>
+          <w:rFonts w:eastAsia="MS Mincho"/>
+          <w:b w:val="0"/>
+          <w:color w:val="auto"/>
+        </w:rPr>
+        <w:commentReference w:id="41"/>
       </w:r>
     </w:p>
     <w:tbl>
@@ -780,7 +1052,7 @@
             </w:r>
           </w:p>
           <w:p>
-            <w:ins w:id="12" w:author="Oliveira, Sizue" w:date="2016-10-14T16:39:00Z">
+            <w:ins w:id="42" w:author="Oliveira, Sizue" w:date="2016-10-14T16:39:00Z">
               <w:r>
                 <w:t xml:space="preserve">Resposta: </w:t>
               </w:r>
@@ -893,7 +1165,7 @@
             </w:r>
           </w:p>
           <w:p>
-            <w:ins w:id="13" w:author="Oliveira, Sizue" w:date="2016-10-14T16:39:00Z">
+            <w:ins w:id="43" w:author="Oliveira, Sizue" w:date="2016-10-14T16:39:00Z">
               <w:r>
                 <w:t xml:space="preserve">Resposta: </w:t>
               </w:r>
@@ -929,7 +1201,8 @@
                 <w:b/>
               </w:rPr>
             </w:pPr>
-            <w:commentRangeStart w:id="14"/>
+            <w:commentRangeStart w:id="44"/>
+            <w:commentRangeStart w:id="45"/>
             <w:r>
               <w:rPr>
                 <w:b/>
@@ -963,23 +1236,175 @@
             </w:r>
           </w:p>
           <w:p>
-            <w:ins w:id="15" w:author="Oliveira, Sizue" w:date="2016-10-14T16:39:00Z">
+            <w:ins w:id="46" w:author="Oliveira, Sizue" w:date="2016-10-14T16:39:00Z">
+              <w:r>
+                <w:t xml:space="preserve">Resposta:  </w:t>
+              </w:r>
+            </w:ins>
+            <w:ins w:id="47" w:author="Willian" w:date="2016-10-15T00:39:00Z">
+              <w:r>
+                <w:t>O Diagrama de classes é uma definiç</w:t>
+              </w:r>
+            </w:ins>
+            <w:ins w:id="48" w:author="Willian" w:date="2016-10-15T00:40:00Z">
+              <w:r>
+                <w:t xml:space="preserve">ão estratégica do sistema. É como um esboço do nosso programa. Este esboço é escrito e retrabalhado no início do projeto, na </w:t>
+              </w:r>
+            </w:ins>
+            <w:del w:id="49" w:author="Willian" w:date="2016-10-15T00:40:00Z">
+              <w:r>
+                <w:delText>F</w:delText>
+              </w:r>
+            </w:del>
+            <w:ins w:id="50" w:author="Willian" w:date="2016-10-15T00:40:00Z">
+              <w:r>
+                <w:t>f</w:t>
+              </w:r>
+            </w:ins>
+            <w:r>
+              <w:t>ase de Análise</w:t>
+            </w:r>
+            <w:commentRangeEnd w:id="44"/>
+            <w:r>
+              <w:rPr>
+                <w:rStyle w:val="Refdecomentrio"/>
+              </w:rPr>
+              <w:commentReference w:id="44"/>
+            </w:r>
+            <w:r>
+              <w:rPr>
+                <w:rStyle w:val="Refdecomentrio"/>
+              </w:rPr>
+              <w:commentReference w:id="45"/>
+            </w:r>
+            <w:ins w:id="51" w:author="Willian" w:date="2016-10-15T00:40:00Z">
+              <w:r>
+                <w:t>, antes da fase de desenvolvimento.</w:t>
+              </w:r>
+            </w:ins>
+          </w:p>
+        </w:tc>
+      </w:tr>
+      <w:commentRangeEnd w:id="45"/>
+      <w:tr>
+        <w:trPr>
+          <w:trHeight w:val="315"/>
+        </w:trPr>
+        <w:tc>
+          <w:tcPr>
+            <w:tcW w:w="0" w:type="auto"/>
+            <w:tcMar>
+              <w:top w:w="30" w:type="dxa"/>
+              <w:left w:w="45" w:type="dxa"/>
+              <w:bottom w:w="30" w:type="dxa"/>
+              <w:right w:w="45" w:type="dxa"/>
+            </w:tcMar>
+            <w:hideMark/>
+          </w:tcPr>
+          <w:p>
+            <w:pPr>
+              <w:rPr>
+                <w:b/>
+              </w:rPr>
+            </w:pPr>
+            <w:r>
+              <w:rPr>
+                <w:b/>
+              </w:rPr>
+              <w:t>4.</w:t>
+            </w:r>
+          </w:p>
+        </w:tc>
+        <w:tc>
+          <w:tcPr>
+            <w:tcW w:w="8237" w:type="dxa"/>
+            <w:tcMar>
+              <w:top w:w="30" w:type="dxa"/>
+              <w:left w:w="45" w:type="dxa"/>
+              <w:bottom w:w="30" w:type="dxa"/>
+              <w:right w:w="45" w:type="dxa"/>
+            </w:tcMar>
+            <w:hideMark/>
+          </w:tcPr>
+          <w:p>
+            <w:pPr>
+              <w:jc w:val="left"/>
+              <w:rPr>
+                <w:b/>
+              </w:rPr>
+            </w:pPr>
+            <w:r>
+              <w:rPr>
+                <w:b/>
+              </w:rPr>
+              <w:t>Quais são as perspectivas de construção do Diagrama de classes? Explique-as.</w:t>
+            </w:r>
+          </w:p>
+          <w:p>
+            <w:ins w:id="52" w:author="Oliveira, Sizue" w:date="2016-10-14T16:39:00Z">
               <w:r>
                 <w:t xml:space="preserve">Resposta: </w:t>
               </w:r>
-              <w:r>
-                <w:t xml:space="preserve"> </w:t>
-              </w:r>
             </w:ins>
             <w:r>
-              <w:t>Fase de Análise</w:t>
-            </w:r>
-            <w:commentRangeEnd w:id="14"/>
-            <w:r>
-              <w:rPr>
-                <w:rStyle w:val="Refdecomentrio"/>
-              </w:rPr>
-              <w:commentReference w:id="14"/>
+              <w:t>Quando projetamos, existem três perspectivas de classes que podemos utilizar: a Conceitual, a de Especificação e a de Implementação. Estas perspectivas são cruciais para desenhar e compree</w:t>
+            </w:r>
+            <w:r>
+              <w:t>nder os diagramas de classes.</w:t>
+            </w:r>
+          </w:p>
+          <w:p>
+            <w:pPr>
+              <w:pStyle w:val="PargrafodaLista"/>
+              <w:numPr>
+                <w:ilvl w:val="0"/>
+                <w:numId w:val="35"/>
+              </w:numPr>
+            </w:pPr>
+            <w:r>
+              <w:rPr>
+                <w:b/>
+              </w:rPr>
+              <w:t>Conceitual</w:t>
+            </w:r>
+            <w:r>
+              <w:t>: Um diagrama simples, que apresenta apenas análises do problema em foco, relacionadas às classes que irão executá-lo. Este apresenta apenas uma perspectiva do programa e não possui envolvimento com a linguagem a ser implementada.</w:t>
+            </w:r>
+          </w:p>
+          <w:p>
+            <w:pPr>
+              <w:pStyle w:val="PargrafodaLista"/>
+              <w:numPr>
+                <w:ilvl w:val="0"/>
+                <w:numId w:val="35"/>
+              </w:numPr>
+            </w:pPr>
+            <w:r>
+              <w:rPr>
+                <w:b/>
+              </w:rPr>
+              <w:t>Especificação</w:t>
+            </w:r>
+            <w:r>
+              <w:t>: É obtido com a adição de mais detalhes ao modelo anterior, conforme a interface escolhida. Esta perspectiva é o projeto para a solução do problema em questão, conforme o software que foi escolhido.</w:t>
+            </w:r>
+          </w:p>
+          <w:p>
+            <w:pPr>
+              <w:pStyle w:val="PargrafodaLista"/>
+              <w:numPr>
+                <w:ilvl w:val="0"/>
+                <w:numId w:val="35"/>
+              </w:numPr>
+            </w:pPr>
+            <w:r>
+              <w:rPr>
+                <w:b/>
+              </w:rPr>
+              <w:t>Implementação</w:t>
+            </w:r>
+            <w:r>
+              <w:t>: É a perspectiva usada com maior frequência e corresponde a implementação das classes na linguagem de programação escolhida.</w:t>
             </w:r>
           </w:p>
         </w:tc>
@@ -1009,7 +1434,7 @@
               <w:rPr>
                 <w:b/>
               </w:rPr>
-              <w:t>4.</w:t>
+              <w:t>5.</w:t>
             </w:r>
           </w:p>
         </w:tc>
@@ -1026,8 +1451,8 @@
           </w:tcPr>
           <w:p>
             <w:pPr>
-              <w:jc w:val="left"/>
-              <w:rPr>
+              <w:rPr>
+                <w:ins w:id="53" w:author="Oliveira, Sizue" w:date="2016-10-14T16:39:00Z"/>
                 <w:b/>
               </w:rPr>
             </w:pPr>
@@ -1035,154 +1460,44 @@
               <w:rPr>
                 <w:b/>
               </w:rPr>
-              <w:t>Quais são as perspectivas de construção do Diagrama de classes? Explique-as.</w:t>
-            </w:r>
-          </w:p>
-          <w:p>
-            <w:ins w:id="16" w:author="Oliveira, Sizue" w:date="2016-10-14T16:39:00Z">
-              <w:r>
-                <w:t xml:space="preserve">Resposta: </w:t>
-              </w:r>
-            </w:ins>
-            <w:r>
-              <w:t>Quando projetamos, existem três perspectivas de classes que podemos utilizar: a Conceitual, a de Especificação e a de Implementação. Estas perspectivas são cruciais para desenhar e compree</w:t>
-            </w:r>
-            <w:r>
-              <w:t>nder os diagramas de classes.</w:t>
+              <w:t>Como classes, métodos e atributos são representados no Diagrama de classes? Explique com um exemplo.</w:t>
             </w:r>
           </w:p>
           <w:p>
             <w:pPr>
-              <w:pStyle w:val="PargrafodaLista"/>
-              <w:numPr>
-                <w:ilvl w:val="0"/>
-                <w:numId w:val="35"/>
-              </w:numPr>
+              <w:rPr>
+                <w:b/>
+              </w:rPr>
             </w:pPr>
-            <w:r>
-              <w:rPr>
-                <w:b/>
-              </w:rPr>
-              <w:t>Conceitual</w:t>
-            </w:r>
-            <w:r>
-              <w:t>: Um diagrama simples, que apresenta apenas análises do problema em foco, relacionadas às classes que irão executá-lo. Este apresenta apenas uma perspectiva do programa e não possui envolvimento com a linguagem a ser implementada.</w:t>
-            </w:r>
-          </w:p>
-          <w:p>
-            <w:pPr>
-              <w:pStyle w:val="PargrafodaLista"/>
-              <w:numPr>
-                <w:ilvl w:val="0"/>
-                <w:numId w:val="35"/>
-              </w:numPr>
-            </w:pPr>
-            <w:r>
-              <w:rPr>
-                <w:b/>
-              </w:rPr>
-              <w:lastRenderedPageBreak/>
-              <w:t>Especificação</w:t>
-            </w:r>
-            <w:r>
-              <w:t>: É obtido com a adição de mais detalhes ao modelo anterior, conforme a interface escolhida. Esta perspectiva é o projeto para a solução do problema em questão, conforme o software que foi escolhido.</w:t>
-            </w:r>
-          </w:p>
-          <w:p>
-            <w:pPr>
-              <w:pStyle w:val="PargrafodaLista"/>
-              <w:numPr>
-                <w:ilvl w:val="0"/>
-                <w:numId w:val="35"/>
-              </w:numPr>
-            </w:pPr>
-            <w:r>
-              <w:rPr>
-                <w:b/>
-              </w:rPr>
-              <w:t>Implementação</w:t>
-            </w:r>
-            <w:r>
-              <w:t>: É a perspectiva usada com maior frequência e corresponde a implementação das classes na linguagem de programação escolhida.</w:t>
-            </w:r>
-          </w:p>
-        </w:tc>
-      </w:tr>
-      <w:tr>
-        <w:trPr>
-          <w:trHeight w:val="315"/>
-        </w:trPr>
-        <w:tc>
-          <w:tcPr>
-            <w:tcW w:w="0" w:type="auto"/>
-            <w:tcMar>
-              <w:top w:w="30" w:type="dxa"/>
-              <w:left w:w="45" w:type="dxa"/>
-              <w:bottom w:w="30" w:type="dxa"/>
-              <w:right w:w="45" w:type="dxa"/>
-            </w:tcMar>
-            <w:hideMark/>
-          </w:tcPr>
-          <w:p>
-            <w:pPr>
-              <w:rPr>
-                <w:b/>
-              </w:rPr>
-            </w:pPr>
-            <w:r>
-              <w:rPr>
-                <w:b/>
-              </w:rPr>
-              <w:lastRenderedPageBreak/>
-              <w:t>5.</w:t>
-            </w:r>
-          </w:p>
-        </w:tc>
-        <w:tc>
-          <w:tcPr>
-            <w:tcW w:w="8237" w:type="dxa"/>
-            <w:tcMar>
-              <w:top w:w="30" w:type="dxa"/>
-              <w:left w:w="45" w:type="dxa"/>
-              <w:bottom w:w="30" w:type="dxa"/>
-              <w:right w:w="45" w:type="dxa"/>
-            </w:tcMar>
-            <w:hideMark/>
-          </w:tcPr>
-          <w:p>
-            <w:pPr>
-              <w:rPr>
-                <w:ins w:id="17" w:author="Oliveira, Sizue" w:date="2016-10-14T16:39:00Z"/>
-                <w:b/>
-              </w:rPr>
-            </w:pPr>
-            <w:r>
-              <w:rPr>
-                <w:b/>
-              </w:rPr>
-              <w:t>Como classes, métodos e atributos são representados no Diagrama de classes? Explique com um exemplo.</w:t>
-            </w:r>
-          </w:p>
-          <w:p>
-            <w:pPr>
-              <w:rPr>
-                <w:b/>
-              </w:rPr>
-            </w:pPr>
-            <w:commentRangeStart w:id="18"/>
-            <w:ins w:id="19" w:author="Oliveira, Sizue" w:date="2016-10-14T16:39:00Z">
+            <w:commentRangeStart w:id="54"/>
+            <w:commentRangeStart w:id="55"/>
+            <w:ins w:id="56" w:author="Oliveira, Sizue" w:date="2016-10-14T16:39:00Z">
               <w:r>
                 <w:t>Resposta</w:t>
               </w:r>
-              <w:commentRangeEnd w:id="18"/>
+              <w:commentRangeEnd w:id="54"/>
               <w:r>
                 <w:rPr>
                   <w:rStyle w:val="Refdecomentrio"/>
                 </w:rPr>
-                <w:commentReference w:id="18"/>
+                <w:commentReference w:id="54"/>
               </w:r>
+            </w:ins>
+            <w:commentRangeEnd w:id="55"/>
+            <w:r>
+              <w:rPr>
+                <w:rStyle w:val="Refdecomentrio"/>
+              </w:rPr>
+              <w:commentReference w:id="55"/>
+            </w:r>
+            <w:ins w:id="57" w:author="Oliveira, Sizue" w:date="2016-10-14T16:39:00Z">
               <w:r>
                 <w:t>:</w:t>
+              </w:r>
+            </w:ins>
+            <w:ins w:id="58" w:author="Willian" w:date="2016-10-15T00:42:00Z">
+              <w:r>
+                <w:t xml:space="preserve"> Abaixo temos o exemplo da classe Carro representada no diagrama de classes:</w:t>
               </w:r>
             </w:ins>
           </w:p>
@@ -1197,6 +1512,7 @@
               <w:rPr>
                 <w:noProof/>
               </w:rPr>
+              <w:lastRenderedPageBreak/>
               <w:drawing>
                 <wp:inline distT="0" distB="0" distL="0" distR="0" wp14:anchorId="640E2B83" wp14:editId="0EA833D5">
                   <wp:extent cx="3750945" cy="1684655"/>
@@ -1282,6 +1598,7 @@
               <w:rPr>
                 <w:b/>
               </w:rPr>
+              <w:lastRenderedPageBreak/>
               <w:t>6.</w:t>
             </w:r>
           </w:p>
@@ -1311,7 +1628,7 @@
             </w:r>
           </w:p>
           <w:p>
-            <w:ins w:id="20" w:author="Oliveira, Sizue" w:date="2016-10-14T16:40:00Z">
+            <w:ins w:id="59" w:author="Oliveira, Sizue" w:date="2016-10-14T16:40:00Z">
               <w:r>
                 <w:t xml:space="preserve">Resposta: </w:t>
               </w:r>
@@ -1365,7 +1682,7 @@
           <w:p>
             <w:pPr>
               <w:rPr>
-                <w:ins w:id="21" w:author="Oliveira, Sizue" w:date="2016-10-14T16:40:00Z"/>
+                <w:ins w:id="60" w:author="Oliveira, Sizue" w:date="2016-10-14T16:40:00Z"/>
                 <w:b/>
               </w:rPr>
             </w:pPr>
@@ -1382,20 +1699,33 @@
                 <w:b/>
               </w:rPr>
             </w:pPr>
-            <w:commentRangeStart w:id="22"/>
-            <w:ins w:id="23" w:author="Oliveira, Sizue" w:date="2016-10-14T16:40:00Z">
+            <w:commentRangeStart w:id="61"/>
+            <w:ins w:id="62" w:author="Oliveira, Sizue" w:date="2016-10-14T16:40:00Z">
               <w:r>
                 <w:t>Resposta</w:t>
               </w:r>
-              <w:commentRangeEnd w:id="22"/>
+              <w:commentRangeEnd w:id="61"/>
               <w:r>
                 <w:rPr>
                   <w:rStyle w:val="Refdecomentrio"/>
                 </w:rPr>
-                <w:commentReference w:id="22"/>
+                <w:commentReference w:id="61"/>
               </w:r>
               <w:r>
                 <w:t>:</w:t>
+              </w:r>
+            </w:ins>
+            <w:ins w:id="63" w:author="Willian" w:date="2016-10-15T00:42:00Z">
+              <w:r>
+                <w:t xml:space="preserve"> Abaixo temos o exemplo da interface </w:t>
+              </w:r>
+              <w:proofErr w:type="spellStart"/>
+              <w:r>
+                <w:t>Domesticable</w:t>
+              </w:r>
+              <w:proofErr w:type="spellEnd"/>
+              <w:r>
+                <w:t xml:space="preserve"> representada no diagrama de classes.</w:t>
               </w:r>
             </w:ins>
           </w:p>
@@ -1513,7 +1843,7 @@
           <w:p>
             <w:pPr>
               <w:rPr>
-                <w:ins w:id="24" w:author="Oliveira, Sizue" w:date="2016-10-14T16:40:00Z"/>
+                <w:ins w:id="64" w:author="Oliveira, Sizue" w:date="2016-10-14T16:40:00Z"/>
                 <w:b/>
               </w:rPr>
             </w:pPr>
@@ -1530,20 +1860,47 @@
                 <w:b/>
               </w:rPr>
             </w:pPr>
-            <w:commentRangeStart w:id="25"/>
-            <w:ins w:id="26" w:author="Oliveira, Sizue" w:date="2016-10-14T16:40:00Z">
+            <w:commentRangeStart w:id="65"/>
+            <w:ins w:id="66" w:author="Oliveira, Sizue" w:date="2016-10-14T16:40:00Z">
               <w:r>
                 <w:t>Resposta</w:t>
               </w:r>
-              <w:commentRangeEnd w:id="25"/>
+              <w:commentRangeEnd w:id="65"/>
               <w:r>
                 <w:rPr>
                   <w:rStyle w:val="Refdecomentrio"/>
                 </w:rPr>
-                <w:commentReference w:id="25"/>
+                <w:commentReference w:id="65"/>
               </w:r>
               <w:r>
                 <w:t>:</w:t>
+              </w:r>
+            </w:ins>
+            <w:ins w:id="67" w:author="Willian" w:date="2016-10-15T00:42:00Z">
+              <w:r>
+                <w:t xml:space="preserve"> Abaixo temos o exemplo da </w:t>
+              </w:r>
+            </w:ins>
+            <w:ins w:id="68" w:author="Willian" w:date="2016-10-15T00:43:00Z">
+              <w:r>
+                <w:t>classe abstrata</w:t>
+              </w:r>
+            </w:ins>
+            <w:ins w:id="69" w:author="Willian" w:date="2016-10-15T00:42:00Z">
+              <w:r>
+                <w:t xml:space="preserve"> </w:t>
+              </w:r>
+            </w:ins>
+            <w:proofErr w:type="spellStart"/>
+            <w:ins w:id="70" w:author="Willian" w:date="2016-10-15T00:43:00Z">
+              <w:r>
+                <w:t>Employee</w:t>
+              </w:r>
+            </w:ins>
+            <w:proofErr w:type="spellEnd"/>
+            <w:ins w:id="71" w:author="Willian" w:date="2016-10-15T00:42:00Z">
+              <w:r>
+                <w:t xml:space="preserve"> representada no diagrama de classes.</w:t>
               </w:r>
             </w:ins>
           </w:p>
@@ -1613,7 +1970,6 @@
               <w:jc w:val="center"/>
             </w:pPr>
             <w:r>
-              <w:lastRenderedPageBreak/>
               <w:t>Figura 4.5</w:t>
             </w:r>
           </w:p>
@@ -1625,11 +1981,13 @@
       <w:pPr>
         <w:pStyle w:val="Ttulo3"/>
       </w:pPr>
-      <w:commentRangeStart w:id="27"/>
-      <w:r>
+      <w:commentRangeStart w:id="72"/>
+      <w:commentRangeStart w:id="73"/>
+      <w:r>
+        <w:lastRenderedPageBreak/>
         <w:t>1.8 – TDP</w:t>
       </w:r>
-      <w:commentRangeEnd w:id="27"/>
+      <w:commentRangeEnd w:id="72"/>
       <w:r>
         <w:rPr>
           <w:rStyle w:val="Refdecomentrio"/>
@@ -1637,7 +1995,17 @@
           <w:b w:val="0"/>
           <w:color w:val="auto"/>
         </w:rPr>
-        <w:commentReference w:id="27"/>
+        <w:commentReference w:id="72"/>
+      </w:r>
+      <w:commentRangeEnd w:id="73"/>
+      <w:r>
+        <w:rPr>
+          <w:rStyle w:val="Refdecomentrio"/>
+          <w:rFonts w:eastAsia="MS Mincho"/>
+          <w:b w:val="0"/>
+          <w:color w:val="auto"/>
+        </w:rPr>
+        <w:commentReference w:id="73"/>
       </w:r>
     </w:p>
     <w:p>
@@ -1775,7 +2143,7 @@
     <w:p>
       <w:pPr>
         <w:rPr>
-          <w:rStyle w:val="Hyperlink"/>
+          <w:rStyle w:val="Hiperlink"/>
           <w:color w:val="auto"/>
           <w:u w:val="none"/>
         </w:rPr>
@@ -1789,7 +2157,7 @@
       <w:hyperlink r:id="rId13" w:history="1">
         <w:r>
           <w:rPr>
-            <w:rStyle w:val="Hyperlink"/>
+            <w:rStyle w:val="Hiperlink"/>
             <w:color w:val="auto"/>
             <w:u w:val="none"/>
           </w:rPr>
@@ -1798,7 +2166,7 @@
       </w:hyperlink>
       <w:r>
         <w:rPr>
-          <w:rStyle w:val="Hyperlink"/>
+          <w:rStyle w:val="Hiperlink"/>
           <w:color w:val="auto"/>
           <w:u w:val="none"/>
         </w:rPr>
@@ -1806,7 +2174,7 @@
       </w:r>
       <w:r>
         <w:rPr>
-          <w:rStyle w:val="Hyperlink"/>
+          <w:rStyle w:val="Hiperlink"/>
           <w:color w:val="auto"/>
           <w:u w:val="none"/>
         </w:rPr>
@@ -1894,7 +2262,7 @@
       <w:pPr>
         <w:pStyle w:val="Ttulo2"/>
         <w:rPr>
-          <w:ins w:id="28" w:author="Willian" w:date="2016-10-05T15:57:00Z"/>
+          <w:ins w:id="74" w:author="Willian" w:date="2016-10-05T15:57:00Z"/>
         </w:rPr>
       </w:pPr>
       <w:r>
@@ -2083,10 +2451,10 @@
           <w:numId w:val="39"/>
         </w:numPr>
         <w:rPr>
-          <w:ins w:id="29" w:author="Oliveira, Sizue" w:date="2016-10-14T16:57:00Z"/>
-        </w:rPr>
-      </w:pPr>
-      <w:ins w:id="30" w:author="Oliveira, Sizue" w:date="2016-10-14T16:57:00Z">
+          <w:ins w:id="75" w:author="Oliveira, Sizue" w:date="2016-10-14T16:57:00Z"/>
+        </w:rPr>
+      </w:pPr>
+      <w:ins w:id="76" w:author="Oliveira, Sizue" w:date="2016-10-14T16:57:00Z">
         <w:r>
           <w:t>Relacionamentos;</w:t>
         </w:r>
@@ -2103,7 +2471,7 @@
       <w:r>
         <w:t>Herança</w:t>
       </w:r>
-      <w:ins w:id="31" w:author="Oliveira, Sizue" w:date="2016-10-14T16:57:00Z">
+      <w:ins w:id="77" w:author="Oliveira, Sizue" w:date="2016-10-14T16:57:00Z">
         <w:r>
           <w:t>;</w:t>
         </w:r>
@@ -2120,7 +2488,7 @@
       <w:r>
         <w:t>Interfaces</w:t>
       </w:r>
-      <w:ins w:id="32" w:author="Oliveira, Sizue" w:date="2016-10-14T16:57:00Z">
+      <w:ins w:id="78" w:author="Oliveira, Sizue" w:date="2016-10-14T16:57:00Z">
         <w:r>
           <w:t>;</w:t>
         </w:r>
@@ -2137,7 +2505,7 @@
       <w:r>
         <w:t>Classes abstratas</w:t>
       </w:r>
-      <w:ins w:id="33" w:author="Oliveira, Sizue" w:date="2016-10-14T16:57:00Z">
+      <w:ins w:id="79" w:author="Oliveira, Sizue" w:date="2016-10-14T16:57:00Z">
         <w:r>
           <w:t>;</w:t>
         </w:r>
@@ -2154,7 +2522,7 @@
       <w:r>
         <w:t>Associação</w:t>
       </w:r>
-      <w:ins w:id="34" w:author="Oliveira, Sizue" w:date="2016-10-14T16:57:00Z">
+      <w:ins w:id="80" w:author="Oliveira, Sizue" w:date="2016-10-14T16:57:00Z">
         <w:r>
           <w:t>;</w:t>
         </w:r>
@@ -2171,7 +2539,7 @@
       <w:r>
         <w:t>Composição</w:t>
       </w:r>
-      <w:ins w:id="35" w:author="Oliveira, Sizue" w:date="2016-10-14T16:57:00Z">
+      <w:ins w:id="81" w:author="Oliveira, Sizue" w:date="2016-10-14T16:57:00Z">
         <w:r>
           <w:t>;</w:t>
         </w:r>
@@ -2188,7 +2556,7 @@
       <w:r>
         <w:t>Agregação</w:t>
       </w:r>
-      <w:ins w:id="36" w:author="Oliveira, Sizue" w:date="2016-10-14T16:57:00Z">
+      <w:ins w:id="82" w:author="Oliveira, Sizue" w:date="2016-10-14T16:57:00Z">
         <w:r>
           <w:t>.</w:t>
         </w:r>
@@ -2928,20 +3296,152 @@
       </w:r>
     </w:p>
     <w:p>
-      <w:commentRangeStart w:id="37"/>
+      <w:pPr>
+        <w:rPr>
+          <w:ins w:id="83" w:author="Willian" w:date="2016-10-15T00:48:00Z"/>
+        </w:rPr>
+      </w:pPr>
+      <w:commentRangeStart w:id="84"/>
+      <w:commentRangeStart w:id="85"/>
       <w:r>
         <w:t>Define que o objeto parte pode existir livremente sem o objeto todo.</w:t>
       </w:r>
     </w:p>
     <w:p>
       <w:pPr>
+        <w:jc w:val="center"/>
+        <w:rPr>
+          <w:ins w:id="86" w:author="Willian" w:date="2016-10-15T00:48:00Z"/>
+        </w:rPr>
+        <w:pPrChange w:id="87" w:author="Willian" w:date="2016-10-15T00:48:00Z">
+          <w:pPr/>
+        </w:pPrChange>
+      </w:pPr>
+      <w:moveToRangeStart w:id="88" w:author="Willian" w:date="2016-10-15T00:48:00Z" w:name="move464255846"/>
+      <w:moveTo w:id="89" w:author="Willian" w:date="2016-10-15T00:48:00Z">
+        <w:r>
+          <w:rPr>
+            <w:noProof/>
+          </w:rPr>
+          <w:drawing>
+            <wp:inline distT="0" distB="0" distL="0" distR="0" wp14:anchorId="784BE8BA" wp14:editId="132C1964">
+              <wp:extent cx="2743200" cy="457200"/>
+              <wp:effectExtent l="0" t="0" r="0" b="0"/>
+              <wp:docPr id="4" name="Imagem 27" descr="../../../Desktop/cap4/poo_cap4_img17.png"/>
+              <wp:cNvGraphicFramePr>
+                <a:graphicFrameLocks xmlns:a="http://schemas.openxmlformats.org/drawingml/2006/main" noChangeAspect="1"/>
+              </wp:cNvGraphicFramePr>
+              <a:graphic xmlns:a="http://schemas.openxmlformats.org/drawingml/2006/main">
+                <a:graphicData uri="http://schemas.openxmlformats.org/drawingml/2006/picture">
+                  <pic:pic xmlns:pic="http://schemas.openxmlformats.org/drawingml/2006/picture">
+                    <pic:nvPicPr>
+                      <pic:cNvPr id="0" name="Imagem 27" descr="../../../Desktop/cap4/poo_cap4_img17.png"/>
+                      <pic:cNvPicPr>
+                        <a:picLocks noChangeAspect="1" noChangeArrowheads="1"/>
+                      </pic:cNvPicPr>
+                    </pic:nvPicPr>
+                    <pic:blipFill>
+                      <a:blip r:embed="rId18">
+                        <a:extLst>
+                          <a:ext uri="{28A0092B-C50C-407E-A947-70E740481C1C}">
+                            <a14:useLocalDpi xmlns:a14="http://schemas.microsoft.com/office/drawing/2010/main" val="0"/>
+                          </a:ext>
+                        </a:extLst>
+                      </a:blip>
+                      <a:srcRect/>
+                      <a:stretch>
+                        <a:fillRect/>
+                      </a:stretch>
+                    </pic:blipFill>
+                    <pic:spPr bwMode="auto">
+                      <a:xfrm>
+                        <a:off x="0" y="0"/>
+                        <a:ext cx="2743200" cy="457200"/>
+                      </a:xfrm>
+                      <a:prstGeom prst="rect">
+                        <a:avLst/>
+                      </a:prstGeom>
+                      <a:noFill/>
+                      <a:ln>
+                        <a:noFill/>
+                      </a:ln>
+                    </pic:spPr>
+                  </pic:pic>
+                </a:graphicData>
+              </a:graphic>
+            </wp:inline>
+          </w:drawing>
+        </w:r>
+      </w:moveTo>
+      <w:moveToRangeEnd w:id="88"/>
+    </w:p>
+    <w:p>
+      <w:pPr>
+        <w:ind w:left="2832" w:firstLine="708"/>
+      </w:pPr>
+      <w:moveToRangeStart w:id="90" w:author="Willian" w:date="2016-10-15T00:48:00Z" w:name="move464255858"/>
+      <w:moveTo w:id="91" w:author="Willian" w:date="2016-10-15T00:48:00Z">
+        <w:r>
+          <w:t>Figura 4.17</w:t>
+        </w:r>
+      </w:moveTo>
+    </w:p>
+    <w:moveToRangeEnd w:id="90"/>
+    <w:p>
+      <w:pPr>
+        <w:jc w:val="center"/>
+        <w:pPrChange w:id="92" w:author="Willian" w:date="2016-10-15T00:48:00Z">
+          <w:pPr/>
+        </w:pPrChange>
+      </w:pPr>
+    </w:p>
+    <w:p>
+      <w:pPr>
         <w:spacing w:before="0" w:after="0"/>
       </w:pPr>
       <w:r>
         <w:t>Educador,</w:t>
       </w:r>
-      <w:r>
-        <w:t xml:space="preserve"> os relacionamentos têm um modo padronizado para leitura. Você os desenha da esquerda para a direita e lê-se neste sentido também. Para nomear um relacionamento, geralmente utilizamos verbos.</w:t>
+      <w:ins w:id="93" w:author="Willian" w:date="2016-10-15T00:47:00Z">
+        <w:r>
+          <w:t xml:space="preserve"> uma dica importante </w:t>
+        </w:r>
+      </w:ins>
+      <w:ins w:id="94" w:author="Willian" w:date="2016-10-15T00:49:00Z">
+        <w:r>
+          <w:t>a</w:t>
+        </w:r>
+      </w:ins>
+      <w:ins w:id="95" w:author="Willian" w:date="2016-10-15T00:47:00Z">
+        <w:r>
+          <w:t xml:space="preserve"> leitura dos relacionamentos acima </w:t>
+        </w:r>
+      </w:ins>
+      <w:ins w:id="96" w:author="Willian" w:date="2016-10-15T00:48:00Z">
+        <w:r>
+          <w:t>é que eles têm</w:t>
+        </w:r>
+      </w:ins>
+      <w:del w:id="97" w:author="Willian" w:date="2016-10-15T00:48:00Z">
+        <w:r>
+          <w:delText xml:space="preserve"> os relacionamentos têm</w:delText>
+        </w:r>
+      </w:del>
+      <w:r>
+        <w:t xml:space="preserve"> um modo padronizado para </w:t>
+      </w:r>
+      <w:del w:id="98" w:author="Willian" w:date="2016-10-15T00:49:00Z">
+        <w:r>
+          <w:delText>leitura</w:delText>
+        </w:r>
+      </w:del>
+      <w:ins w:id="99" w:author="Willian" w:date="2016-10-15T00:49:00Z">
+        <w:r>
+          <w:t>isso</w:t>
+        </w:r>
+      </w:ins>
+      <w:r>
+        <w:t>. Você os desenha da esquerda para a direita e lê-se neste sentido também. Para nomear um relacionamento, geralmente utilizamos verbos.</w:t>
       </w:r>
       <w:r>
         <w:t xml:space="preserve"> N</w:t>
@@ -2959,19 +3459,39 @@
     <w:p>
       <w:pPr>
         <w:spacing w:before="0" w:after="0"/>
-      </w:pPr>
-      <w:r>
-        <w:t>Time TEM Atletas</w:t>
+        <w:ind w:left="426"/>
+      </w:pPr>
+      <w:r>
+        <w:t xml:space="preserve">Time </w:t>
+      </w:r>
+      <w:r>
+        <w:rPr>
+          <w:b/>
+          <w:rPrChange w:id="100" w:author="Willian" w:date="2016-10-15T00:48:00Z">
+            <w:rPr/>
+          </w:rPrChange>
+        </w:rPr>
+        <w:t>TEM</w:t>
+      </w:r>
+      <w:r>
+        <w:t xml:space="preserve"> Atletas</w:t>
       </w:r>
       <w:r>
         <w:t>.</w:t>
       </w:r>
-      <w:commentRangeEnd w:id="37"/>
+      <w:commentRangeEnd w:id="84"/>
       <w:r>
         <w:rPr>
           <w:rStyle w:val="Refdecomentrio"/>
         </w:rPr>
-        <w:commentReference w:id="37"/>
+        <w:commentReference w:id="84"/>
+      </w:r>
+      <w:commentRangeEnd w:id="85"/>
+      <w:r>
+        <w:rPr>
+          <w:rStyle w:val="Refdecomentrio"/>
+        </w:rPr>
+        <w:commentReference w:id="85"/>
       </w:r>
     </w:p>
     <w:p>
@@ -2984,68 +3504,76 @@
         <w:spacing w:before="0" w:after="0"/>
         <w:jc w:val="center"/>
       </w:pPr>
-      <w:r>
-        <w:rPr>
-          <w:noProof/>
-        </w:rPr>
-        <w:drawing>
-          <wp:inline distT="0" distB="0" distL="0" distR="0" wp14:anchorId="654AF3D0" wp14:editId="07786EB9">
-            <wp:extent cx="2743200" cy="457200"/>
-            <wp:effectExtent l="0" t="0" r="0" b="0"/>
-            <wp:docPr id="44" name="Imagem 27" descr="../../../Desktop/cap4/poo_cap4_img17.png"/>
-            <wp:cNvGraphicFramePr>
-              <a:graphicFrameLocks xmlns:a="http://schemas.openxmlformats.org/drawingml/2006/main" noChangeAspect="1"/>
-            </wp:cNvGraphicFramePr>
-            <a:graphic xmlns:a="http://schemas.openxmlformats.org/drawingml/2006/main">
-              <a:graphicData uri="http://schemas.openxmlformats.org/drawingml/2006/picture">
-                <pic:pic xmlns:pic="http://schemas.openxmlformats.org/drawingml/2006/picture">
-                  <pic:nvPicPr>
-                    <pic:cNvPr id="0" name="Imagem 27" descr="../../../Desktop/cap4/poo_cap4_img17.png"/>
-                    <pic:cNvPicPr>
-                      <a:picLocks noChangeAspect="1" noChangeArrowheads="1"/>
-                    </pic:cNvPicPr>
-                  </pic:nvPicPr>
-                  <pic:blipFill>
-                    <a:blip r:embed="rId18">
-                      <a:extLst>
-                        <a:ext uri="{28A0092B-C50C-407E-A947-70E740481C1C}">
-                          <a14:useLocalDpi xmlns:a14="http://schemas.microsoft.com/office/drawing/2010/main" val="0"/>
-                        </a:ext>
-                      </a:extLst>
-                    </a:blip>
-                    <a:srcRect/>
-                    <a:stretch>
-                      <a:fillRect/>
-                    </a:stretch>
-                  </pic:blipFill>
-                  <pic:spPr bwMode="auto">
-                    <a:xfrm>
-                      <a:off x="0" y="0"/>
-                      <a:ext cx="2743200" cy="457200"/>
-                    </a:xfrm>
-                    <a:prstGeom prst="rect">
-                      <a:avLst/>
-                    </a:prstGeom>
-                    <a:noFill/>
-                    <a:ln>
+      <w:moveFromRangeStart w:id="101" w:author="Willian" w:date="2016-10-15T00:48:00Z" w:name="move464255846"/>
+      <w:moveFrom w:id="102" w:author="Willian" w:date="2016-10-15T00:48:00Z">
+        <w:r>
+          <w:rPr>
+            <w:noProof/>
+          </w:rPr>
+          <w:drawing>
+            <wp:inline distT="0" distB="0" distL="0" distR="0" wp14:anchorId="654AF3D0" wp14:editId="5DF2DC6C">
+              <wp:extent cx="2743200" cy="457200"/>
+              <wp:effectExtent l="0" t="0" r="0" b="0"/>
+              <wp:docPr id="44" name="Imagem 27" descr="../../../Desktop/cap4/poo_cap4_img17.png"/>
+              <wp:cNvGraphicFramePr>
+                <a:graphicFrameLocks xmlns:a="http://schemas.openxmlformats.org/drawingml/2006/main" noChangeAspect="1"/>
+              </wp:cNvGraphicFramePr>
+              <a:graphic xmlns:a="http://schemas.openxmlformats.org/drawingml/2006/main">
+                <a:graphicData uri="http://schemas.openxmlformats.org/drawingml/2006/picture">
+                  <pic:pic xmlns:pic="http://schemas.openxmlformats.org/drawingml/2006/picture">
+                    <pic:nvPicPr>
+                      <pic:cNvPr id="0" name="Imagem 27" descr="../../../Desktop/cap4/poo_cap4_img17.png"/>
+                      <pic:cNvPicPr>
+                        <a:picLocks noChangeAspect="1" noChangeArrowheads="1"/>
+                      </pic:cNvPicPr>
+                    </pic:nvPicPr>
+                    <pic:blipFill>
+                      <a:blip r:embed="rId18">
+                        <a:extLst>
+                          <a:ext uri="{28A0092B-C50C-407E-A947-70E740481C1C}">
+                            <a14:useLocalDpi xmlns:a14="http://schemas.microsoft.com/office/drawing/2010/main" val="0"/>
+                          </a:ext>
+                        </a:extLst>
+                      </a:blip>
+                      <a:srcRect/>
+                      <a:stretch>
+                        <a:fillRect/>
+                      </a:stretch>
+                    </pic:blipFill>
+                    <pic:spPr bwMode="auto">
+                      <a:xfrm>
+                        <a:off x="0" y="0"/>
+                        <a:ext cx="2743200" cy="457200"/>
+                      </a:xfrm>
+                      <a:prstGeom prst="rect">
+                        <a:avLst/>
+                      </a:prstGeom>
                       <a:noFill/>
-                    </a:ln>
-                  </pic:spPr>
-                </pic:pic>
-              </a:graphicData>
-            </a:graphic>
-          </wp:inline>
-        </w:drawing>
-      </w:r>
+                      <a:ln>
+                        <a:noFill/>
+                      </a:ln>
+                    </pic:spPr>
+                  </pic:pic>
+                </a:graphicData>
+              </a:graphic>
+            </wp:inline>
+          </w:drawing>
+        </w:r>
+      </w:moveFrom>
+      <w:moveFromRangeEnd w:id="101"/>
     </w:p>
     <w:p>
       <w:pPr>
         <w:ind w:left="2832" w:firstLine="708"/>
       </w:pPr>
-      <w:r>
-        <w:t>Figura 4.17</w:t>
-      </w:r>
-    </w:p>
+      <w:moveFromRangeStart w:id="103" w:author="Willian" w:date="2016-10-15T00:48:00Z" w:name="move464255858"/>
+      <w:moveFrom w:id="104" w:author="Willian" w:date="2016-10-15T00:48:00Z">
+        <w:r>
+          <w:t>Figura 4.17</w:t>
+        </w:r>
+      </w:moveFrom>
+    </w:p>
+    <w:moveFromRangeEnd w:id="103"/>
     <w:p>
       <w:pPr>
         <w:spacing w:before="0" w:after="0"/>
@@ -3061,11 +3589,13 @@
       <w:pPr>
         <w:pStyle w:val="Ttulo3"/>
       </w:pPr>
-      <w:commentRangeStart w:id="38"/>
-      <w:r>
+      <w:commentRangeStart w:id="105"/>
+      <w:commentRangeStart w:id="106"/>
+      <w:r>
+        <w:lastRenderedPageBreak/>
         <w:t>2.8 – Resumo</w:t>
       </w:r>
-      <w:commentRangeEnd w:id="38"/>
+      <w:commentRangeEnd w:id="105"/>
       <w:r>
         <w:rPr>
           <w:rStyle w:val="Refdecomentrio"/>
@@ -3073,63 +3603,9 @@
           <w:b w:val="0"/>
           <w:color w:val="auto"/>
         </w:rPr>
-        <w:commentReference w:id="38"/>
-      </w:r>
-    </w:p>
-    <w:p>
-      <w:r>
-        <w:t>Retome os tópicos abordados na aula questionando aos seus alunos.</w:t>
-      </w:r>
-    </w:p>
-    <w:p>
-      <w:r>
-        <w:lastRenderedPageBreak/>
-        <w:t xml:space="preserve">O que aprendemos hoje pessoal? Você pode fazer isso em forma de </w:t>
-      </w:r>
-      <w:proofErr w:type="spellStart"/>
-      <w:r>
-        <w:t>Quizz</w:t>
-      </w:r>
-      <w:proofErr w:type="spellEnd"/>
-      <w:r>
-        <w:t xml:space="preserve"> ou para engajar sua turma pode finalizar a aula, perguntando se alguém tem dúvidas sobre  aula de hoje e quem se habilitaria a resumir o que foi visto, faça isso toda aula com um aluno diferente para treiná-los quanto ao desenvolvimento de comunicação e ao final da fala do aluno, resuma os tópicos.</w:t>
-      </w:r>
-    </w:p>
-    <w:p>
-      <w:pPr>
-        <w:rPr>
-          <w:rFonts w:ascii="Times New Roman" w:hAnsi="Times New Roman"/>
-          <w:sz w:val="24"/>
-        </w:rPr>
-      </w:pPr>
-      <w:r>
-        <w:rPr>
-          <w:shd w:val="clear" w:color="auto" w:fill="FFFFFF"/>
-        </w:rPr>
-        <w:t>Nesta aula você aprendeu sobre o relacionamento entre os objetos. Para permitir as execuções dos processos pelo nosso sistema, as classes relacionam-se entre si com o intuito de compartilhar informações que colaborem umas com as outras.</w:t>
-      </w:r>
-      <w:r>
-        <w:rPr>
-          <w:shd w:val="clear" w:color="auto" w:fill="FFFFFF"/>
-        </w:rPr>
-        <w:t xml:space="preserve"> </w:t>
-      </w:r>
-      <w:r>
-        <w:rPr>
-          <w:shd w:val="clear" w:color="auto" w:fill="FFFFFF"/>
-        </w:rPr>
-        <w:t xml:space="preserve">Associação, herança, dependência, agregação e composição são relacionamentos entre as classes e nesta aula, você aprendeu a representá-las. </w:t>
-      </w:r>
-    </w:p>
-    <w:p>
-      <w:pPr>
-        <w:pStyle w:val="Ttulo3"/>
-      </w:pPr>
-      <w:commentRangeStart w:id="39"/>
-      <w:r>
-        <w:t>2.9 – Exercícios</w:t>
-      </w:r>
-      <w:commentRangeEnd w:id="39"/>
+        <w:commentReference w:id="105"/>
+      </w:r>
+      <w:commentRangeEnd w:id="106"/>
       <w:r>
         <w:rPr>
           <w:rStyle w:val="Refdecomentrio"/>
@@ -3137,7 +3613,81 @@
           <w:b w:val="0"/>
           <w:color w:val="auto"/>
         </w:rPr>
-        <w:commentReference w:id="39"/>
+        <w:commentReference w:id="106"/>
+      </w:r>
+    </w:p>
+    <w:p>
+      <w:r>
+        <w:t>Retome os tópicos abordados na aula questionando aos seus alunos.</w:t>
+      </w:r>
+    </w:p>
+    <w:p>
+      <w:r>
+        <w:t xml:space="preserve">O que aprendemos hoje pessoal? Você pode fazer isso em forma de </w:t>
+      </w:r>
+      <w:proofErr w:type="spellStart"/>
+      <w:r>
+        <w:t>Quizz</w:t>
+      </w:r>
+      <w:proofErr w:type="spellEnd"/>
+      <w:r>
+        <w:t xml:space="preserve"> ou para engajar sua turma pode finalizar a aula, perguntando se alguém tem dúvidas sobre  aula de hoje e quem se habilitaria a resumir o que foi visto, faça isso toda aula com um aluno diferente para treiná-los quanto ao desenvolvimento de comunicação e ao final da fala do aluno, resuma os tópicos.</w:t>
+      </w:r>
+    </w:p>
+    <w:p>
+      <w:pPr>
+        <w:rPr>
+          <w:rFonts w:ascii="Times New Roman" w:hAnsi="Times New Roman"/>
+          <w:sz w:val="24"/>
+        </w:rPr>
+      </w:pPr>
+      <w:r>
+        <w:rPr>
+          <w:shd w:val="clear" w:color="auto" w:fill="FFFFFF"/>
+        </w:rPr>
+        <w:t>Nesta aula você aprendeu sobre o relacionamento entre os objetos. Para permitir as execuções dos processos pelo nosso sistema, as classes relacionam-se entre si com o intuito de compartilhar informações que colaborem umas com as outras.</w:t>
+      </w:r>
+      <w:r>
+        <w:rPr>
+          <w:shd w:val="clear" w:color="auto" w:fill="FFFFFF"/>
+        </w:rPr>
+        <w:t xml:space="preserve"> </w:t>
+      </w:r>
+      <w:r>
+        <w:rPr>
+          <w:shd w:val="clear" w:color="auto" w:fill="FFFFFF"/>
+        </w:rPr>
+        <w:t xml:space="preserve">Associação, herança, dependência, agregação e composição são relacionamentos entre as classes e nesta aula, você aprendeu a representá-las. </w:t>
+      </w:r>
+    </w:p>
+    <w:p>
+      <w:pPr>
+        <w:pStyle w:val="Ttulo3"/>
+      </w:pPr>
+      <w:commentRangeStart w:id="107"/>
+      <w:commentRangeStart w:id="108"/>
+      <w:r>
+        <w:t>2.9 – Exercícios</w:t>
+      </w:r>
+      <w:commentRangeEnd w:id="107"/>
+      <w:r>
+        <w:rPr>
+          <w:rStyle w:val="Refdecomentrio"/>
+          <w:rFonts w:eastAsia="MS Mincho"/>
+          <w:b w:val="0"/>
+          <w:color w:val="auto"/>
+        </w:rPr>
+        <w:commentReference w:id="107"/>
+      </w:r>
+      <w:commentRangeEnd w:id="108"/>
+      <w:r>
+        <w:rPr>
+          <w:rStyle w:val="Refdecomentrio"/>
+          <w:rFonts w:eastAsia="MS Mincho"/>
+          <w:b w:val="0"/>
+          <w:color w:val="auto"/>
+        </w:rPr>
+        <w:commentReference w:id="108"/>
       </w:r>
     </w:p>
     <w:tbl>
@@ -3197,7 +3747,7 @@
           <w:p>
             <w:pPr>
               <w:rPr>
-                <w:ins w:id="40" w:author="Oliveira, Sizue" w:date="2016-10-14T17:01:00Z"/>
+                <w:ins w:id="109" w:author="Oliveira, Sizue" w:date="2016-10-14T17:01:00Z"/>
                 <w:b/>
               </w:rPr>
             </w:pPr>
@@ -3214,7 +3764,7 @@
                 <w:b/>
               </w:rPr>
             </w:pPr>
-            <w:ins w:id="41" w:author="Oliveira, Sizue" w:date="2016-10-14T17:01:00Z">
+            <w:ins w:id="110" w:author="Oliveira, Sizue" w:date="2016-10-14T17:01:00Z">
               <w:r>
                 <w:rPr>
                   <w:b/>
@@ -3335,7 +3885,7 @@
           <w:p>
             <w:pPr>
               <w:rPr>
-                <w:ins w:id="42" w:author="Oliveira, Sizue" w:date="2016-10-14T17:01:00Z"/>
+                <w:ins w:id="111" w:author="Oliveira, Sizue" w:date="2016-10-14T17:01:00Z"/>
                 <w:b/>
               </w:rPr>
             </w:pPr>
@@ -3349,11 +3899,11 @@
           <w:p>
             <w:pPr>
               <w:rPr>
-                <w:ins w:id="43" w:author="Oliveira, Sizue" w:date="2016-10-14T17:01:00Z"/>
+                <w:ins w:id="112" w:author="Oliveira, Sizue" w:date="2016-10-14T17:01:00Z"/>
                 <w:b/>
               </w:rPr>
             </w:pPr>
-            <w:ins w:id="44" w:author="Oliveira, Sizue" w:date="2016-10-14T17:01:00Z">
+            <w:ins w:id="113" w:author="Oliveira, Sizue" w:date="2016-10-14T17:01:00Z">
               <w:r>
                 <w:rPr>
                   <w:b/>
@@ -3387,6 +3937,7 @@
               <w:rPr>
                 <w:noProof/>
               </w:rPr>
+              <w:lastRenderedPageBreak/>
               <w:drawing>
                 <wp:inline distT="0" distB="0" distL="0" distR="0" wp14:anchorId="2AA3AE7B" wp14:editId="64696EC9">
                   <wp:extent cx="1143000" cy="203200"/>
@@ -3458,7 +4009,6 @@
               <w:rPr>
                 <w:noProof/>
               </w:rPr>
-              <w:lastRenderedPageBreak/>
               <w:drawing>
                 <wp:inline distT="0" distB="0" distL="0" distR="0" wp14:anchorId="3BCC0783" wp14:editId="1D48F50C">
                   <wp:extent cx="4868545" cy="3911600"/>
@@ -3561,7 +4111,7 @@
           <w:p>
             <w:pPr>
               <w:rPr>
-                <w:ins w:id="45" w:author="Oliveira, Sizue" w:date="2016-10-14T17:01:00Z"/>
+                <w:ins w:id="114" w:author="Oliveira, Sizue" w:date="2016-10-14T17:01:00Z"/>
                 <w:b/>
               </w:rPr>
             </w:pPr>
@@ -3575,11 +4125,11 @@
           <w:p>
             <w:pPr>
               <w:rPr>
-                <w:ins w:id="46" w:author="Oliveira, Sizue" w:date="2016-10-14T17:01:00Z"/>
+                <w:ins w:id="115" w:author="Oliveira, Sizue" w:date="2016-10-14T17:01:00Z"/>
                 <w:b/>
               </w:rPr>
             </w:pPr>
-            <w:ins w:id="47" w:author="Oliveira, Sizue" w:date="2016-10-14T17:01:00Z">
+            <w:ins w:id="116" w:author="Oliveira, Sizue" w:date="2016-10-14T17:01:00Z">
               <w:r>
                 <w:rPr>
                   <w:b/>
@@ -3714,20 +4264,17 @@
             </w:r>
           </w:p>
           <w:p>
-            <w:ins w:id="48" w:author="Oliveira, Sizue" w:date="2016-10-14T17:01:00Z">
+            <w:ins w:id="117" w:author="Oliveira, Sizue" w:date="2016-10-14T17:01:00Z">
               <w:r>
                 <w:rPr>
                   <w:b/>
                 </w:rPr>
+                <w:lastRenderedPageBreak/>
                 <w:t xml:space="preserve">Resposta: </w:t>
               </w:r>
             </w:ins>
             <w:r>
-              <w:t xml:space="preserve">Associações são descrições de vínculos entre as classes ou mesmo vínculos com ela mesma, representados por linhas que conectam as classes envolvidas e podem conter setas de navegação entre elas. Tais vínculos indicam ligações de instâncias de uma classe com outras instâncias de outras classes. Além disso, indica troca de informações e </w:t>
-            </w:r>
-            <w:r>
-              <w:lastRenderedPageBreak/>
-              <w:t>compartilhamento de métodos entre as classes e também que uma instância de uma classe origine outras instâncias das outras classes associadas. Também identifica os níveis de dependência entre as classes envolvidas.</w:t>
+              <w:t>Associações são descrições de vínculos entre as classes ou mesmo vínculos com ela mesma, representados por linhas que conectam as classes envolvidas e podem conter setas de navegação entre elas. Tais vínculos indicam ligações de instâncias de uma classe com outras instâncias de outras classes. Além disso, indica troca de informações e compartilhamento de métodos entre as classes e também que uma instância de uma classe origine outras instâncias das outras classes associadas. Também identifica os níveis de dependência entre as classes envolvidas.</w:t>
             </w:r>
           </w:p>
         </w:tc>
@@ -3777,7 +4324,8 @@
                 <w:b/>
               </w:rPr>
             </w:pPr>
-            <w:commentRangeStart w:id="49"/>
+            <w:commentRangeStart w:id="118"/>
+            <w:commentRangeStart w:id="119"/>
             <w:r>
               <w:rPr>
                 <w:b/>
@@ -3789,12 +4337,12 @@
             <w:pPr>
               <w:rPr>
                 <w:b/>
-                <w:rPrChange w:id="50" w:author="Oliveira, Sizue" w:date="2016-10-14T17:02:00Z">
+                <w:rPrChange w:id="120" w:author="Oliveira, Sizue" w:date="2016-10-14T17:02:00Z">
                   <w:rPr/>
                 </w:rPrChange>
               </w:rPr>
             </w:pPr>
-            <w:ins w:id="51" w:author="Oliveira, Sizue" w:date="2016-10-14T17:01:00Z">
+            <w:ins w:id="121" w:author="Oliveira, Sizue" w:date="2016-10-14T17:01:00Z">
               <w:r>
                 <w:rPr>
                   <w:b/>
@@ -3802,15 +4350,38 @@
                 <w:t xml:space="preserve">Resposta: </w:t>
               </w:r>
             </w:ins>
-            <w:r>
-              <w:t>Composição, Agregação e Multiplicidades.</w:t>
-            </w:r>
-            <w:commentRangeEnd w:id="49"/>
+            <w:ins w:id="122" w:author="Willian" w:date="2016-10-15T00:50:00Z">
+              <w:r>
+                <w:rPr>
+                  <w:b/>
+                </w:rPr>
+                <w:t xml:space="preserve">Os tipos de associação são a </w:t>
+              </w:r>
+            </w:ins>
+            <w:r>
+              <w:t xml:space="preserve">Composição, Agregação e </w:t>
+            </w:r>
+            <w:ins w:id="123" w:author="Willian" w:date="2016-10-15T00:51:00Z">
+              <w:r>
+                <w:t xml:space="preserve">as </w:t>
+              </w:r>
+            </w:ins>
+            <w:r>
+              <w:t>Multiplicidades.</w:t>
+            </w:r>
+            <w:commentRangeEnd w:id="118"/>
             <w:r>
               <w:rPr>
                 <w:rStyle w:val="Refdecomentrio"/>
               </w:rPr>
-              <w:commentReference w:id="49"/>
+              <w:commentReference w:id="118"/>
+            </w:r>
+            <w:commentRangeEnd w:id="119"/>
+            <w:r>
+              <w:rPr>
+                <w:rStyle w:val="Refdecomentrio"/>
+              </w:rPr>
+              <w:commentReference w:id="119"/>
             </w:r>
           </w:p>
         </w:tc>
@@ -3909,7 +4480,7 @@
             </w:r>
           </w:p>
           <w:p>
-            <w:ins w:id="52" w:author="Oliveira, Sizue" w:date="2016-10-14T17:02:00Z">
+            <w:ins w:id="124" w:author="Oliveira, Sizue" w:date="2016-10-14T17:02:00Z">
               <w:r>
                 <w:rPr>
                   <w:b/>
@@ -3981,7 +4552,7 @@
             </w:r>
           </w:p>
           <w:p>
-            <w:ins w:id="53" w:author="Oliveira, Sizue" w:date="2016-10-14T17:02:00Z">
+            <w:ins w:id="125" w:author="Oliveira, Sizue" w:date="2016-10-14T17:02:00Z">
               <w:r>
                 <w:rPr>
                   <w:b/>
@@ -4036,7 +4607,7 @@
           <w:p>
             <w:pPr>
               <w:rPr>
-                <w:ins w:id="54" w:author="Oliveira, Sizue" w:date="2016-10-14T17:02:00Z"/>
+                <w:ins w:id="126" w:author="Oliveira, Sizue" w:date="2016-10-14T17:02:00Z"/>
                 <w:b/>
               </w:rPr>
             </w:pPr>
@@ -4053,7 +4624,7 @@
                 <w:b/>
               </w:rPr>
             </w:pPr>
-            <w:ins w:id="55" w:author="Oliveira, Sizue" w:date="2016-10-14T17:02:00Z">
+            <w:ins w:id="127" w:author="Oliveira, Sizue" w:date="2016-10-14T17:02:00Z">
               <w:r>
                 <w:rPr>
                   <w:b/>
@@ -4134,7 +4705,7 @@
             </w:r>
           </w:p>
           <w:p>
-            <w:ins w:id="56" w:author="Oliveira, Sizue" w:date="2016-10-14T17:02:00Z">
+            <w:ins w:id="128" w:author="Oliveira, Sizue" w:date="2016-10-14T17:02:00Z">
               <w:r>
                 <w:rPr>
                   <w:b/>
@@ -4200,7 +4771,7 @@
             </w:r>
           </w:p>
           <w:p>
-            <w:ins w:id="57" w:author="Oliveira, Sizue" w:date="2016-10-14T17:02:00Z">
+            <w:ins w:id="129" w:author="Oliveira, Sizue" w:date="2016-10-14T17:02:00Z">
               <w:r>
                 <w:rPr>
                   <w:b/>
@@ -4246,12 +4817,13 @@
       <w:pPr>
         <w:pStyle w:val="Ttulo3"/>
       </w:pPr>
-      <w:commentRangeStart w:id="58"/>
+      <w:commentRangeStart w:id="130"/>
+      <w:commentRangeStart w:id="131"/>
       <w:r>
         <w:lastRenderedPageBreak/>
         <w:t>2.10 – TDP</w:t>
       </w:r>
-      <w:commentRangeEnd w:id="58"/>
+      <w:commentRangeEnd w:id="130"/>
       <w:r>
         <w:rPr>
           <w:rStyle w:val="Refdecomentrio"/>
@@ -4259,7 +4831,17 @@
           <w:b w:val="0"/>
           <w:color w:val="auto"/>
         </w:rPr>
-        <w:commentReference w:id="58"/>
+        <w:commentReference w:id="130"/>
+      </w:r>
+      <w:commentRangeEnd w:id="131"/>
+      <w:r>
+        <w:rPr>
+          <w:rStyle w:val="Refdecomentrio"/>
+          <w:rFonts w:eastAsia="MS Mincho"/>
+          <w:b w:val="0"/>
+          <w:color w:val="auto"/>
+        </w:rPr>
+        <w:commentReference w:id="131"/>
       </w:r>
     </w:p>
     <w:p>
@@ -4571,7 +5153,7 @@
       <w:pPr>
         <w:pStyle w:val="Ttulo2"/>
         <w:rPr>
-          <w:ins w:id="59" w:author="Willian" w:date="2016-10-05T15:57:00Z"/>
+          <w:ins w:id="132" w:author="Willian" w:date="2016-10-05T15:57:00Z"/>
         </w:rPr>
       </w:pPr>
       <w:r>
@@ -4774,7 +5356,7 @@
       <w:r>
         <w:t>O que é arquitetura de software</w:t>
       </w:r>
-      <w:ins w:id="60" w:author="Oliveira, Sizue" w:date="2016-10-14T17:03:00Z">
+      <w:ins w:id="133" w:author="Oliveira, Sizue" w:date="2016-10-14T17:03:00Z">
         <w:r>
           <w:t>;</w:t>
         </w:r>
@@ -4789,14 +5371,9 @@
         </w:numPr>
       </w:pPr>
       <w:r>
-        <w:t xml:space="preserve">O que faz um arquiteto de </w:t>
-      </w:r>
-      <w:proofErr w:type="spellStart"/>
-      <w:r>
-        <w:t>software</w:t>
-      </w:r>
-      <w:proofErr w:type="spellEnd"/>
-      <w:ins w:id="61" w:author="Oliveira, Sizue" w:date="2016-10-14T17:03:00Z">
+        <w:t>O que faz um arquiteto de software</w:t>
+      </w:r>
+      <w:ins w:id="134" w:author="Oliveira, Sizue" w:date="2016-10-14T17:03:00Z">
         <w:r>
           <w:t>;</w:t>
         </w:r>
@@ -4813,7 +5390,7 @@
       <w:r>
         <w:t>MVC</w:t>
       </w:r>
-      <w:ins w:id="62" w:author="Oliveira, Sizue" w:date="2016-10-14T17:03:00Z">
+      <w:ins w:id="135" w:author="Oliveira, Sizue" w:date="2016-10-14T17:03:00Z">
         <w:r>
           <w:t>;</w:t>
         </w:r>
@@ -4830,12 +5407,12 @@
       <w:r>
         <w:t xml:space="preserve">Sistema de </w:t>
       </w:r>
-      <w:ins w:id="63" w:author="Oliveira, Sizue" w:date="2016-10-14T17:04:00Z">
+      <w:ins w:id="136" w:author="Oliveira, Sizue" w:date="2016-10-14T17:04:00Z">
         <w:r>
           <w:t>A</w:t>
         </w:r>
       </w:ins>
-      <w:del w:id="64" w:author="Oliveira, Sizue" w:date="2016-10-14T17:04:00Z">
+      <w:del w:id="137" w:author="Oliveira, Sizue" w:date="2016-10-14T17:04:00Z">
         <w:r>
           <w:delText>a</w:delText>
         </w:r>
@@ -4843,12 +5420,12 @@
       <w:r>
         <w:t xml:space="preserve">genda </w:t>
       </w:r>
-      <w:ins w:id="65" w:author="Oliveira, Sizue" w:date="2016-10-14T17:04:00Z">
+      <w:ins w:id="138" w:author="Oliveira, Sizue" w:date="2016-10-14T17:04:00Z">
         <w:r>
           <w:t>E</w:t>
         </w:r>
       </w:ins>
-      <w:del w:id="66" w:author="Oliveira, Sizue" w:date="2016-10-14T17:04:00Z">
+      <w:del w:id="139" w:author="Oliveira, Sizue" w:date="2016-10-14T17:04:00Z">
         <w:r>
           <w:delText>e</w:delText>
         </w:r>
@@ -4856,7 +5433,7 @@
       <w:r>
         <w:t>letrônica</w:t>
       </w:r>
-      <w:ins w:id="67" w:author="Oliveira, Sizue" w:date="2016-10-14T17:03:00Z">
+      <w:ins w:id="140" w:author="Oliveira, Sizue" w:date="2016-10-14T17:03:00Z">
         <w:r>
           <w:t>;</w:t>
         </w:r>
@@ -4873,7 +5450,7 @@
       <w:r>
         <w:t xml:space="preserve">Criando </w:t>
       </w:r>
-      <w:del w:id="68" w:author="Oliveira, Sizue" w:date="2016-10-14T17:04:00Z">
+      <w:del w:id="141" w:author="Oliveira, Sizue" w:date="2016-10-14T17:04:00Z">
         <w:r>
           <w:delText>noss</w:delText>
         </w:r>
@@ -4881,13 +5458,12 @@
       <w:r>
         <w:t xml:space="preserve">os </w:t>
       </w:r>
-      <w:proofErr w:type="spellStart"/>
-      <w:ins w:id="69" w:author="Oliveira, Sizue" w:date="2016-10-14T17:03:00Z">
+      <w:ins w:id="142" w:author="Oliveira, Sizue" w:date="2016-10-14T17:03:00Z">
         <w:r>
           <w:t>M</w:t>
         </w:r>
       </w:ins>
-      <w:del w:id="70" w:author="Oliveira, Sizue" w:date="2016-10-14T17:03:00Z">
+      <w:del w:id="143" w:author="Oliveira, Sizue" w:date="2016-10-14T17:03:00Z">
         <w:r>
           <w:delText>m</w:delText>
         </w:r>
@@ -4895,8 +5471,7 @@
       <w:r>
         <w:t>odels</w:t>
       </w:r>
-      <w:proofErr w:type="spellEnd"/>
-      <w:ins w:id="71" w:author="Oliveira, Sizue" w:date="2016-10-14T17:03:00Z">
+      <w:ins w:id="144" w:author="Oliveira, Sizue" w:date="2016-10-14T17:03:00Z">
         <w:r>
           <w:t>.</w:t>
         </w:r>
@@ -4950,11 +5525,12 @@
       <w:pPr>
         <w:pStyle w:val="Ttulo3"/>
       </w:pPr>
-      <w:commentRangeStart w:id="72"/>
+      <w:commentRangeStart w:id="145"/>
+      <w:commentRangeStart w:id="146"/>
       <w:r>
         <w:t>3.1 - O que é arquitetura de software</w:t>
       </w:r>
-      <w:commentRangeEnd w:id="72"/>
+      <w:commentRangeEnd w:id="145"/>
       <w:r>
         <w:rPr>
           <w:rStyle w:val="Refdecomentrio"/>
@@ -4962,7 +5538,17 @@
           <w:b w:val="0"/>
           <w:color w:val="auto"/>
         </w:rPr>
-        <w:commentReference w:id="72"/>
+        <w:commentReference w:id="145"/>
+      </w:r>
+      <w:commentRangeEnd w:id="146"/>
+      <w:r>
+        <w:rPr>
+          <w:rStyle w:val="Refdecomentrio"/>
+          <w:rFonts w:eastAsia="MS Mincho"/>
+          <w:b w:val="0"/>
+          <w:color w:val="auto"/>
+        </w:rPr>
+        <w:commentReference w:id="146"/>
       </w:r>
     </w:p>
     <w:p>
@@ -5015,16 +5601,11 @@
       <w:r>
         <w:t xml:space="preserve">as </w:t>
       </w:r>
-      <w:proofErr w:type="gramStart"/>
       <w:r>
         <w:t xml:space="preserve">restrições </w:t>
       </w:r>
       <w:r>
-        <w:t xml:space="preserve"> para</w:t>
-      </w:r>
-      <w:proofErr w:type="gramEnd"/>
-      <w:r>
-        <w:t xml:space="preserve"> </w:t>
+        <w:t xml:space="preserve">para </w:t>
       </w:r>
       <w:r>
         <w:t>as atividades futuras, que devem produzir códigos ou projetos mais detalhados conforme a arquitetura.</w:t>
@@ -5131,15 +5712,7 @@
       </w:r>
       <w:proofErr w:type="spellEnd"/>
       <w:r>
-        <w:t xml:space="preserve">, por isso </w:t>
-      </w:r>
-      <w:proofErr w:type="spellStart"/>
-      <w:r>
-        <w:t>esta</w:t>
-      </w:r>
-      <w:proofErr w:type="spellEnd"/>
-      <w:r>
-        <w:t xml:space="preserve"> linguagem é considerada puramente orientada a objetos.</w:t>
+        <w:t>, por isso esta linguagem é considerada puramente orientada a objetos.</w:t>
       </w:r>
       <w:r>
         <w:t xml:space="preserve"> Para complemento</w:t>
@@ -5168,7 +5741,7 @@
       <w:hyperlink r:id="rId24" w:history="1">
         <w:r>
           <w:rPr>
-            <w:rStyle w:val="Hyperlink"/>
+            <w:rStyle w:val="Hiperlink"/>
           </w:rPr>
           <w:t>http://squeak.org/</w:t>
         </w:r>
@@ -5184,17 +5757,20 @@
     <w:p>
       <w:pPr>
         <w:pStyle w:val="Ttulo3"/>
-      </w:pPr>
-      <w:commentRangeStart w:id="73"/>
+        <w:rPr>
+          <w:ins w:id="147" w:author="Willian" w:date="2016-10-15T00:53:00Z"/>
+        </w:rPr>
+      </w:pPr>
+      <w:commentRangeStart w:id="148"/>
       <w:r>
         <w:t xml:space="preserve">3.4 - Sistema Agenda </w:t>
       </w:r>
-      <w:ins w:id="74" w:author="Oliveira, Sizue" w:date="2016-10-14T17:04:00Z">
+      <w:ins w:id="149" w:author="Oliveira, Sizue" w:date="2016-10-14T17:04:00Z">
         <w:r>
           <w:t>E</w:t>
         </w:r>
       </w:ins>
-      <w:del w:id="75" w:author="Oliveira, Sizue" w:date="2016-10-14T17:04:00Z">
+      <w:del w:id="150" w:author="Oliveira, Sizue" w:date="2016-10-14T17:04:00Z">
         <w:r>
           <w:delText>e</w:delText>
         </w:r>
@@ -5202,7 +5778,7 @@
       <w:r>
         <w:t>letrônica</w:t>
       </w:r>
-      <w:commentRangeEnd w:id="73"/>
+      <w:commentRangeEnd w:id="148"/>
       <w:r>
         <w:rPr>
           <w:rStyle w:val="Refdecomentrio"/>
@@ -5210,8 +5786,67 @@
           <w:b w:val="0"/>
           <w:color w:val="auto"/>
         </w:rPr>
-        <w:commentReference w:id="73"/>
-      </w:r>
+        <w:commentReference w:id="148"/>
+      </w:r>
+    </w:p>
+    <w:p>
+      <w:pPr>
+        <w:rPr>
+          <w:ins w:id="151" w:author="Willian" w:date="2016-10-15T00:55:00Z"/>
+        </w:rPr>
+        <w:pPrChange w:id="152" w:author="Willian" w:date="2016-10-15T00:53:00Z">
+          <w:pPr>
+            <w:pStyle w:val="Ttulo3"/>
+          </w:pPr>
+        </w:pPrChange>
+      </w:pPr>
+      <w:ins w:id="153" w:author="Willian" w:date="2016-10-15T00:53:00Z">
+        <w:r>
+          <w:t xml:space="preserve">Educador, a partir daqui as aulas </w:t>
+        </w:r>
+      </w:ins>
+      <w:ins w:id="154" w:author="Willian" w:date="2016-10-15T00:54:00Z">
+        <w:r>
+          <w:t>serão totalmente prática. Os conceitos gerais de POO já foram aplicados e agora o que teremos de teórico é no máximo uma definiç</w:t>
+        </w:r>
+      </w:ins>
+      <w:ins w:id="155" w:author="Willian" w:date="2016-10-15T00:55:00Z">
+        <w:r>
+          <w:t>ão ou outra sobre Java ou ferramentas do Java, nada que diz respeito especificamente à programação orientada a objetos.</w:t>
+        </w:r>
+      </w:ins>
+    </w:p>
+    <w:p>
+      <w:pPr>
+        <w:pPrChange w:id="156" w:author="Willian" w:date="2016-10-15T00:53:00Z">
+          <w:pPr>
+            <w:pStyle w:val="Ttulo3"/>
+          </w:pPr>
+        </w:pPrChange>
+      </w:pPr>
+      <w:ins w:id="157" w:author="Willian" w:date="2016-10-15T00:56:00Z">
+        <w:r>
+          <w:t>Começaremos a criar um programa que funcionará como agenda de contatos. Este programa utilizará recursos de interface gráfica e recomenda-se que você já o tenha pronto em seu computador. O exemplo ser</w:t>
+        </w:r>
+      </w:ins>
+      <w:ins w:id="158" w:author="Willian" w:date="2016-10-15T00:57:00Z">
+        <w:r>
+          <w:t xml:space="preserve">á </w:t>
+        </w:r>
+        <w:proofErr w:type="gramStart"/>
+        <w:r>
+          <w:t>disponibilizado</w:t>
+        </w:r>
+        <w:proofErr w:type="gramEnd"/>
+        <w:r>
+          <w:t xml:space="preserve"> mas é aconselhável que você reproduza os passo-a-passos tamb</w:t>
+        </w:r>
+      </w:ins>
+      <w:ins w:id="159" w:author="Willian" w:date="2016-10-15T00:58:00Z">
+        <w:r>
+          <w:t>ém, antes de dar esta aula aos alunos.</w:t>
+        </w:r>
+      </w:ins>
     </w:p>
     <w:p>
       <w:pPr>
@@ -5245,25 +5880,23 @@
     <w:p>
       <w:pPr>
         <w:pStyle w:val="Ttulo3"/>
-      </w:pPr>
-      <w:commentRangeStart w:id="76"/>
+        <w:rPr>
+          <w:ins w:id="160" w:author="Willian" w:date="2016-10-15T01:01:00Z"/>
+        </w:rPr>
+      </w:pPr>
+      <w:commentRangeStart w:id="161"/>
       <w:r>
         <w:t xml:space="preserve">3.5 - Criando </w:t>
       </w:r>
-      <w:del w:id="77" w:author="Oliveira, Sizue" w:date="2016-10-14T17:04:00Z">
+      <w:del w:id="162" w:author="Oliveira, Sizue" w:date="2016-10-14T17:04:00Z">
         <w:r>
           <w:delText>noss</w:delText>
         </w:r>
       </w:del>
       <w:r>
-        <w:t xml:space="preserve">os </w:t>
-      </w:r>
-      <w:proofErr w:type="spellStart"/>
-      <w:r>
-        <w:t>Models</w:t>
-      </w:r>
-      <w:commentRangeEnd w:id="76"/>
-      <w:proofErr w:type="spellEnd"/>
+        <w:t>os Models</w:t>
+      </w:r>
+      <w:commentRangeEnd w:id="161"/>
       <w:r>
         <w:rPr>
           <w:rStyle w:val="Refdecomentrio"/>
@@ -5271,8 +5904,36 @@
           <w:b w:val="0"/>
           <w:color w:val="auto"/>
         </w:rPr>
-        <w:commentReference w:id="76"/>
-      </w:r>
+        <w:commentReference w:id="161"/>
+      </w:r>
+    </w:p>
+    <w:p>
+      <w:pPr>
+        <w:rPr>
+          <w:ins w:id="163" w:author="Willian" w:date="2016-10-15T01:01:00Z"/>
+        </w:rPr>
+        <w:pPrChange w:id="164" w:author="Willian" w:date="2016-10-15T01:01:00Z">
+          <w:pPr>
+            <w:pStyle w:val="Ttulo3"/>
+          </w:pPr>
+        </w:pPrChange>
+      </w:pPr>
+      <w:ins w:id="165" w:author="Willian" w:date="2016-10-15T01:01:00Z">
+        <w:r>
+          <w:t>Neste tópico criaremos a camada Model da nossa agenda de contatos.</w:t>
+        </w:r>
+      </w:ins>
+    </w:p>
+    <w:p>
+      <w:pPr>
+        <w:pPrChange w:id="166" w:author="Willian" w:date="2016-10-15T01:01:00Z">
+          <w:pPr>
+            <w:pStyle w:val="Ttulo3"/>
+          </w:pPr>
+        </w:pPrChange>
+      </w:pPr>
+      <w:bookmarkStart w:id="167" w:name="_GoBack"/>
+      <w:bookmarkEnd w:id="167"/>
     </w:p>
     <w:p>
       <w:pPr>
@@ -5289,8 +5950,18 @@
       <w:r>
         <w:t xml:space="preserve">, </w:t>
       </w:r>
-      <w:r>
-        <w:t>a partir deste tópico o curso se torna totalmente prático. Os exemplos de código serão mostrados em forma de passo-a-passo, mas os alunos não terão o código pronto para consulta</w:t>
+      <w:del w:id="168" w:author="Willian" w:date="2016-10-15T01:00:00Z">
+        <w:r>
+          <w:delText>a partir deste tópico o curso se torna totalmente prático. O</w:delText>
+        </w:r>
+      </w:del>
+      <w:ins w:id="169" w:author="Willian" w:date="2016-10-15T01:00:00Z">
+        <w:r>
+          <w:t>o</w:t>
+        </w:r>
+      </w:ins>
+      <w:r>
+        <w:t>s exemplos de código serão mostrados em forma de passo-a-passo, mas os alunos não terão o código pronto para consulta</w:t>
       </w:r>
       <w:r>
         <w:t>r</w:t>
@@ -5320,11 +5991,12 @@
       <w:pPr>
         <w:pStyle w:val="Ttulo3"/>
       </w:pPr>
-      <w:commentRangeStart w:id="78"/>
-      <w:r>
+      <w:commentRangeStart w:id="170"/>
+      <w:r>
+        <w:lastRenderedPageBreak/>
         <w:t xml:space="preserve">3.6 – Resumo </w:t>
       </w:r>
-      <w:commentRangeEnd w:id="78"/>
+      <w:commentRangeEnd w:id="170"/>
       <w:r>
         <w:rPr>
           <w:rStyle w:val="Refdecomentrio"/>
@@ -5332,28 +6004,39 @@
           <w:b w:val="0"/>
           <w:color w:val="auto"/>
         </w:rPr>
-        <w:commentReference w:id="78"/>
-      </w:r>
-    </w:p>
-    <w:p>
-      <w:commentRangeStart w:id="79"/>
+        <w:commentReference w:id="170"/>
+      </w:r>
+    </w:p>
+    <w:p>
+      <w:commentRangeStart w:id="171"/>
+      <w:commentRangeStart w:id="172"/>
       <w:r>
         <w:t xml:space="preserve">Retome os tópicos abordados na aula </w:t>
       </w:r>
-      <w:commentRangeStart w:id="80"/>
+      <w:commentRangeStart w:id="173"/>
       <w:r>
         <w:t>questionando</w:t>
       </w:r>
-      <w:commentRangeEnd w:id="80"/>
+      <w:commentRangeEnd w:id="173"/>
       <w:r>
         <w:rPr>
           <w:rStyle w:val="Refdecomentrio"/>
         </w:rPr>
-        <w:commentReference w:id="80"/>
-      </w:r>
-      <w:r>
-        <w:t xml:space="preserve"> aos seus alunos.</w:t>
-      </w:r>
+        <w:commentReference w:id="173"/>
+      </w:r>
+      <w:r>
+        <w:t xml:space="preserve"> aos seus alunos</w:t>
+      </w:r>
+      <w:ins w:id="174" w:author="Willian" w:date="2016-10-15T00:59:00Z">
+        <w:r>
+          <w:t>:</w:t>
+        </w:r>
+      </w:ins>
+      <w:del w:id="175" w:author="Willian" w:date="2016-10-15T00:59:00Z">
+        <w:r>
+          <w:delText>.</w:delText>
+        </w:r>
+      </w:del>
     </w:p>
     <w:p>
       <w:r>
@@ -5367,12 +6050,19 @@
       <w:r>
         <w:t xml:space="preserve"> ou para engajar sua turma pode finalizar a aula, perguntando se alguém tem dúvidas sobre aula de hoje e quem se habilitaria a resumir o que foi visto, faça isso toda aula com um aluno diferente para treiná-los quanto ao desenvolvimento de comunicação e ao final da fala do aluno, resuma os tópicos.</w:t>
       </w:r>
-      <w:commentRangeEnd w:id="79"/>
+      <w:commentRangeEnd w:id="171"/>
       <w:r>
         <w:rPr>
           <w:rStyle w:val="Refdecomentrio"/>
         </w:rPr>
-        <w:commentReference w:id="79"/>
+        <w:commentReference w:id="171"/>
+      </w:r>
+      <w:commentRangeEnd w:id="172"/>
+      <w:r>
+        <w:rPr>
+          <w:rStyle w:val="Refdecomentrio"/>
+        </w:rPr>
+        <w:commentReference w:id="172"/>
       </w:r>
     </w:p>
     <w:p>
@@ -5386,56 +6076,35 @@
         <w:rPr>
           <w:shd w:val="clear" w:color="auto" w:fill="FFFFFF"/>
         </w:rPr>
-        <w:t xml:space="preserve">Nesta aula definimos e vimos a importância da Arquitetura de Software. O MVC é um padrão de arquitetura de software que propõe a separação da aplicação em três camadas: </w:t>
+        <w:t xml:space="preserve">Nesta aula definimos e vimos a importância da Arquitetura de Software. O MVC é um padrão de arquitetura de software que propõe a separação da aplicação em três camadas: model, </w:t>
       </w:r>
       <w:proofErr w:type="spellStart"/>
       <w:r>
         <w:rPr>
           <w:shd w:val="clear" w:color="auto" w:fill="FFFFFF"/>
         </w:rPr>
-        <w:t>model</w:t>
+        <w:t>view</w:t>
       </w:r>
       <w:proofErr w:type="spellEnd"/>
       <w:r>
         <w:rPr>
           <w:shd w:val="clear" w:color="auto" w:fill="FFFFFF"/>
         </w:rPr>
-        <w:t xml:space="preserve">, </w:t>
+        <w:t xml:space="preserve"> e </w:t>
       </w:r>
       <w:proofErr w:type="spellStart"/>
       <w:r>
         <w:rPr>
           <w:shd w:val="clear" w:color="auto" w:fill="FFFFFF"/>
         </w:rPr>
-        <w:t>view</w:t>
+        <w:t>controller</w:t>
       </w:r>
       <w:proofErr w:type="spellEnd"/>
       <w:r>
         <w:rPr>
           <w:shd w:val="clear" w:color="auto" w:fill="FFFFFF"/>
         </w:rPr>
-        <w:t xml:space="preserve"> e </w:t>
-      </w:r>
-      <w:proofErr w:type="spellStart"/>
-      <w:r>
-        <w:rPr>
-          <w:shd w:val="clear" w:color="auto" w:fill="FFFFFF"/>
-        </w:rPr>
-        <w:t>controller</w:t>
-      </w:r>
-      <w:proofErr w:type="spellEnd"/>
-      <w:r>
-        <w:rPr>
-          <w:shd w:val="clear" w:color="auto" w:fill="FFFFFF"/>
-        </w:rPr>
-        <w:t xml:space="preserve">. É uma maneira de criar classes cada vez mais independentes de outras e que sejam </w:t>
-      </w:r>
-      <w:r>
-        <w:rPr>
-          <w:shd w:val="clear" w:color="auto" w:fill="FFFFFF"/>
-        </w:rPr>
-        <w:lastRenderedPageBreak/>
-        <w:t xml:space="preserve">focadas apenas em suas responsabilidades. Nesta aula, criamos a camada Model sendo sua aplicação importante para a manipulação de dados de um sistema. </w:t>
+        <w:t xml:space="preserve">. É uma maneira de criar classes cada vez mais independentes de outras e que sejam focadas apenas em suas responsabilidades. Nesta aula, criamos a camada Model sendo sua aplicação importante para a manipulação de dados de um sistema. </w:t>
       </w:r>
     </w:p>
     <w:p/>
@@ -5444,11 +6113,12 @@
       <w:pPr>
         <w:pStyle w:val="Ttulo3"/>
       </w:pPr>
-      <w:commentRangeStart w:id="81"/>
+      <w:commentRangeStart w:id="176"/>
+      <w:commentRangeStart w:id="177"/>
       <w:r>
         <w:t>3.7 – Exercícios</w:t>
       </w:r>
-      <w:commentRangeEnd w:id="81"/>
+      <w:commentRangeEnd w:id="176"/>
       <w:r>
         <w:rPr>
           <w:rStyle w:val="Refdecomentrio"/>
@@ -5456,7 +6126,17 @@
           <w:b w:val="0"/>
           <w:color w:val="auto"/>
         </w:rPr>
-        <w:commentReference w:id="81"/>
+        <w:commentReference w:id="176"/>
+      </w:r>
+      <w:commentRangeEnd w:id="177"/>
+      <w:r>
+        <w:rPr>
+          <w:rStyle w:val="Refdecomentrio"/>
+          <w:rFonts w:eastAsia="MS Mincho"/>
+          <w:b w:val="0"/>
+          <w:color w:val="auto"/>
+        </w:rPr>
+        <w:commentReference w:id="177"/>
       </w:r>
     </w:p>
     <w:tbl>
@@ -5518,7 +6198,7 @@
             </w:r>
           </w:p>
           <w:p>
-            <w:ins w:id="82" w:author="Oliveira, Sizue" w:date="2016-10-14T17:09:00Z">
+            <w:ins w:id="178" w:author="Oliveira, Sizue" w:date="2016-10-14T17:09:00Z">
               <w:r>
                 <w:t xml:space="preserve">Resposta: </w:t>
               </w:r>
@@ -5646,7 +6326,7 @@
             </w:r>
           </w:p>
           <w:p>
-            <w:ins w:id="83" w:author="Oliveira, Sizue" w:date="2016-10-14T17:09:00Z">
+            <w:ins w:id="179" w:author="Oliveira, Sizue" w:date="2016-10-14T17:09:00Z">
               <w:r>
                 <w:t xml:space="preserve">Resposta: </w:t>
               </w:r>
@@ -5714,6 +6394,7 @@
               </w:numPr>
             </w:pPr>
             <w:r>
+              <w:lastRenderedPageBreak/>
               <w:t>Também pode ser revisor dos entregáveis do sistema, desenvolvedor e mentor de projetistas e desenvolvedores, e líder de equipe.</w:t>
             </w:r>
           </w:p>
@@ -5736,6 +6417,7 @@
           </w:tcPr>
           <w:p>
             <w:r>
+              <w:lastRenderedPageBreak/>
               <w:t>3</w:t>
             </w:r>
           </w:p>
@@ -5765,7 +6447,7 @@
             </w:r>
           </w:p>
           <w:p>
-            <w:ins w:id="84" w:author="Oliveira, Sizue" w:date="2016-10-14T17:09:00Z">
+            <w:ins w:id="180" w:author="Oliveira, Sizue" w:date="2016-10-14T17:09:00Z">
               <w:r>
                 <w:t xml:space="preserve">Resposta: </w:t>
               </w:r>
@@ -5779,12 +6461,7 @@
             </w:r>
             <w:proofErr w:type="spellEnd"/>
             <w:r>
-              <w:t xml:space="preserve"> são parâmetros de qualidade importantes para a orientação a objetos e devem ser sempre melhorados pelo desenvolvedor. Para isso devem ser criadas classes cada vez mais independentes de outras e que sejam focadas apenas em suas responsabilidades. O MVC vem ao encontro disso quando propõe a s</w:t>
-            </w:r>
-            <w:bookmarkStart w:id="85" w:name="_GoBack"/>
-            <w:bookmarkEnd w:id="85"/>
-            <w:r>
-              <w:t xml:space="preserve">eparação da aplicação em três tipos de classes: </w:t>
+              <w:t xml:space="preserve"> são parâmetros de qualidade importantes para a orientação a objetos e devem ser sempre melhorados pelo desenvolvedor. Para isso devem ser criadas classes cada vez mais independentes de outras e que sejam focadas apenas em suas responsabilidades. O MVC vem ao encontro disso quando propõe a separação da aplicação em três tipos de classes: </w:t>
             </w:r>
             <w:r>
               <w:rPr>
@@ -5842,11 +6519,7 @@
               <w:t>.</w:t>
             </w:r>
             <w:r>
-              <w:t xml:space="preserve"> Este padrão é utilizado para que o usuário </w:t>
-            </w:r>
-            <w:r>
-              <w:lastRenderedPageBreak/>
-              <w:t xml:space="preserve">visualize o mesmo modelo de dados simultaneamente sob diferentes pontos de vista, propondo a separação da aplicação em: </w:t>
+              <w:t xml:space="preserve"> Este padrão é utilizado para que o usuário visualize o mesmo modelo de dados simultaneamente sob diferentes pontos de vista, propondo a separação da aplicação em: </w:t>
             </w:r>
             <w:r>
               <w:rPr>
@@ -5899,7 +6572,6 @@
           </w:tcPr>
           <w:p>
             <w:r>
-              <w:lastRenderedPageBreak/>
               <w:t>4</w:t>
             </w:r>
           </w:p>
@@ -5917,7 +6589,7 @@
           <w:p>
             <w:pPr>
               <w:rPr>
-                <w:ins w:id="86" w:author="Oliveira, Sizue" w:date="2016-10-14T17:09:00Z"/>
+                <w:ins w:id="181" w:author="Oliveira, Sizue" w:date="2016-10-14T17:09:00Z"/>
                 <w:b/>
               </w:rPr>
             </w:pPr>
@@ -5925,21 +6597,7 @@
               <w:rPr>
                 <w:b/>
               </w:rPr>
-              <w:t xml:space="preserve">Defina </w:t>
-            </w:r>
-            <w:proofErr w:type="spellStart"/>
-            <w:r>
-              <w:rPr>
-                <w:b/>
-              </w:rPr>
-              <w:t>model</w:t>
-            </w:r>
-            <w:proofErr w:type="spellEnd"/>
-            <w:r>
-              <w:rPr>
-                <w:b/>
-              </w:rPr>
-              <w:t xml:space="preserve">, </w:t>
+              <w:t xml:space="preserve">Defina model, </w:t>
             </w:r>
             <w:proofErr w:type="spellStart"/>
             <w:r>
@@ -5976,7 +6634,7 @@
                 <w:b/>
               </w:rPr>
             </w:pPr>
-            <w:ins w:id="87" w:author="Oliveira, Sizue" w:date="2016-10-14T17:09:00Z">
+            <w:ins w:id="182" w:author="Oliveira, Sizue" w:date="2016-10-14T17:09:00Z">
               <w:r>
                 <w:t>Resposta:</w:t>
               </w:r>
@@ -6048,15 +6706,7 @@
             </w:r>
             <w:proofErr w:type="spellEnd"/>
             <w:r>
-              <w:t xml:space="preserve"> e </w:t>
-            </w:r>
-            <w:proofErr w:type="spellStart"/>
-            <w:r>
-              <w:t>model</w:t>
-            </w:r>
-            <w:proofErr w:type="spellEnd"/>
-            <w:r>
-              <w:t>.</w:t>
+              <w:t xml:space="preserve"> e model.</w:t>
             </w:r>
           </w:p>
         </w:tc>
@@ -6112,31 +6762,29 @@
                 <w:b/>
               </w:rPr>
             </w:pPr>
-            <w:ins w:id="88" w:author="Oliveira, Sizue" w:date="2016-10-14T17:09:00Z">
+            <w:ins w:id="183" w:author="Oliveira, Sizue" w:date="2016-10-14T17:09:00Z">
               <w:r>
                 <w:t xml:space="preserve">Resposta: </w:t>
               </w:r>
             </w:ins>
             <w:r>
-              <w:t xml:space="preserve">Enumerações ou </w:t>
-            </w:r>
-            <w:proofErr w:type="spellStart"/>
-            <w:r>
-              <w:t>enums</w:t>
-            </w:r>
-            <w:proofErr w:type="spellEnd"/>
-            <w:r>
-              <w:t xml:space="preserve"> são estruturas de dados definidas pelo programador utilizadas para enumerar determinado elemento.</w:t>
+              <w:t>Enumerações ou enums são estruturas de dados definidas pelo programador utilizadas para enumerar determinado elemento.</w:t>
             </w:r>
             <w:r>
               <w:t xml:space="preserve"> </w:t>
             </w:r>
+            <w:ins w:id="184" w:author="Willian" w:date="2016-10-15T00:45:00Z">
+              <w:r>
+                <w:t>Muitas vezes precisamos trabalhar com um conjunto de dados que é representado por números inteiros mas simbolizam estados ou valores significativos a aplicação. Com o enum é possível apelidar e agrupar em um contexto estes números inteiros simbólicos</w:t>
+              </w:r>
+            </w:ins>
           </w:p>
         </w:tc>
       </w:tr>
       <w:tr>
         <w:trPr>
           <w:trHeight w:val="315"/>
+          <w:del w:id="185" w:author="Willian" w:date="2016-10-15T00:46:00Z"/>
         </w:trPr>
         <w:tc>
           <w:tcPr>
@@ -6149,7 +6797,12 @@
             </w:tcMar>
           </w:tcPr>
           <w:p>
-            <w:commentRangeStart w:id="89"/>
+            <w:pPr>
+              <w:rPr>
+                <w:del w:id="186" w:author="Willian" w:date="2016-10-15T00:46:00Z"/>
+              </w:rPr>
+            </w:pPr>
+            <w:commentRangeStart w:id="187"/>
           </w:p>
         </w:tc>
         <w:tc>
@@ -6163,16 +6816,23 @@
             </w:tcMar>
           </w:tcPr>
           <w:p>
-            <w:r>
-              <w:t>Muitas vezes precisamos trabalhar com um conjunto de dados que é representado por números inteiros mas simbolizam estados ou valores significativos a aplicação. Com o enum é possível apelidar e agrupar em um contexto estes números inteiros simbólicos.</w:t>
-            </w:r>
-            <w:commentRangeEnd w:id="89"/>
-            <w:r>
-              <w:rPr>
-                <w:rStyle w:val="Refdecomentrio"/>
-              </w:rPr>
-              <w:commentReference w:id="89"/>
-            </w:r>
+            <w:pPr>
+              <w:rPr>
+                <w:del w:id="188" w:author="Willian" w:date="2016-10-15T00:46:00Z"/>
+              </w:rPr>
+            </w:pPr>
+            <w:del w:id="189" w:author="Willian" w:date="2016-10-15T00:45:00Z">
+              <w:r>
+                <w:delText>Muitas vezes precisamos trabalhar com um conjunto de dados que é representado por números inteiros mas simbolizam estados ou valores significativos a aplicação. Com o enum é possível apelidar e agrupar em um contexto estes números inteiros simbólicos.</w:delText>
+              </w:r>
+              <w:commentRangeEnd w:id="187"/>
+              <w:r>
+                <w:rPr>
+                  <w:rStyle w:val="Refdecomentrio"/>
+                </w:rPr>
+                <w:commentReference w:id="187"/>
+              </w:r>
+            </w:del>
           </w:p>
         </w:tc>
       </w:tr>
@@ -6222,21 +6882,13 @@
             </w:r>
           </w:p>
           <w:p>
-            <w:ins w:id="90" w:author="Oliveira, Sizue" w:date="2016-10-14T17:09:00Z">
+            <w:ins w:id="190" w:author="Oliveira, Sizue" w:date="2016-10-14T17:09:00Z">
               <w:r>
                 <w:t xml:space="preserve">Resposta: </w:t>
               </w:r>
             </w:ins>
             <w:r>
-              <w:t xml:space="preserve">Com o </w:t>
-            </w:r>
-            <w:proofErr w:type="spellStart"/>
-            <w:r>
-              <w:t>enum</w:t>
-            </w:r>
-            <w:proofErr w:type="spellEnd"/>
-            <w:r>
-              <w:t xml:space="preserve"> é possível restringir um conjunto de valores e facilita</w:t>
+              <w:t>Com o enum é possível restringir um conjunto de valores e facilita</w:t>
             </w:r>
             <w:r>
               <w:t>r</w:t>
@@ -6268,11 +6920,12 @@
       <w:pPr>
         <w:pStyle w:val="Ttulo3"/>
       </w:pPr>
-      <w:commentRangeStart w:id="91"/>
+      <w:commentRangeStart w:id="191"/>
+      <w:commentRangeStart w:id="192"/>
       <w:r>
         <w:t>3.8 – TDP</w:t>
       </w:r>
-      <w:commentRangeEnd w:id="91"/>
+      <w:commentRangeEnd w:id="191"/>
       <w:r>
         <w:rPr>
           <w:rStyle w:val="Refdecomentrio"/>
@@ -6280,7 +6933,17 @@
           <w:b w:val="0"/>
           <w:color w:val="auto"/>
         </w:rPr>
-        <w:commentReference w:id="91"/>
+        <w:commentReference w:id="191"/>
+      </w:r>
+      <w:commentRangeEnd w:id="192"/>
+      <w:r>
+        <w:rPr>
+          <w:rStyle w:val="Refdecomentrio"/>
+          <w:rFonts w:eastAsia="MS Mincho"/>
+          <w:b w:val="0"/>
+          <w:color w:val="auto"/>
+        </w:rPr>
+        <w:commentReference w:id="192"/>
       </w:r>
     </w:p>
     <w:p>
@@ -6353,6 +7016,7 @@
         <w:rPr>
           <w:b/>
         </w:rPr>
+        <w:lastRenderedPageBreak/>
         <w:t>Os protótipos não chegam aos olhos dos desenvolvedores, pois servem para definir a organização estrutural do aplicativo. Eles são feitos de maneira rápida e passam p</w:t>
       </w:r>
       <w:r>
@@ -6479,7 +7143,6 @@
         <w:ind w:left="567"/>
       </w:pPr>
       <w:r>
-        <w:lastRenderedPageBreak/>
         <w:t>Tarefa</w:t>
       </w:r>
     </w:p>
@@ -6616,27 +7279,14 @@
       <w:r>
         <w:t xml:space="preserve">Figura 4. </w:t>
       </w:r>
-      <w:r>
-        <w:fldChar w:fldCharType="begin"/>
-      </w:r>
-      <w:r>
-        <w:instrText xml:space="preserve"> SEQ Figura_4. \* ARABIC </w:instrText>
-      </w:r>
-      <w:r>
-        <w:fldChar w:fldCharType="separate"/>
-      </w:r>
-      <w:r>
-        <w:rPr>
-          <w:noProof/>
-        </w:rPr>
-        <w:t>2</w:t>
-      </w:r>
-      <w:r>
-        <w:rPr>
-          <w:noProof/>
-        </w:rPr>
-        <w:fldChar w:fldCharType="end"/>
-      </w:r>
+      <w:fldSimple w:instr=" SEQ Figura_4. \* ARABIC ">
+        <w:r>
+          <w:rPr>
+            <w:noProof/>
+          </w:rPr>
+          <w:t>2</w:t>
+        </w:r>
+      </w:fldSimple>
       <w:r>
         <w:t xml:space="preserve"> - Tela principal</w:t>
       </w:r>
@@ -6656,7 +7306,6 @@
         <w:rPr>
           <w:noProof/>
         </w:rPr>
-        <w:lastRenderedPageBreak/>
         <w:drawing>
           <wp:inline distT="0" distB="0" distL="0" distR="0" wp14:anchorId="17348D01" wp14:editId="56121277">
             <wp:extent cx="4435218" cy="5031528"/>
@@ -6715,27 +7364,14 @@
       <w:r>
         <w:t xml:space="preserve">Figura 4. </w:t>
       </w:r>
-      <w:r>
-        <w:fldChar w:fldCharType="begin"/>
-      </w:r>
-      <w:r>
-        <w:instrText xml:space="preserve"> SEQ Figura_4. \* ARABIC </w:instrText>
-      </w:r>
-      <w:r>
-        <w:fldChar w:fldCharType="separate"/>
-      </w:r>
-      <w:r>
-        <w:rPr>
-          <w:noProof/>
-        </w:rPr>
-        <w:t>3</w:t>
-      </w:r>
-      <w:r>
-        <w:rPr>
-          <w:noProof/>
-        </w:rPr>
-        <w:fldChar w:fldCharType="end"/>
-      </w:r>
+      <w:fldSimple w:instr=" SEQ Figura_4. \* ARABIC ">
+        <w:r>
+          <w:rPr>
+            <w:noProof/>
+          </w:rPr>
+          <w:t>3</w:t>
+        </w:r>
+      </w:fldSimple>
       <w:r>
         <w:t xml:space="preserve"> - Cadastro e Edição de Filmes</w:t>
       </w:r>
@@ -6808,27 +7444,14 @@
       <w:r>
         <w:t xml:space="preserve">Figura 4. </w:t>
       </w:r>
-      <w:r>
-        <w:fldChar w:fldCharType="begin"/>
-      </w:r>
-      <w:r>
-        <w:instrText xml:space="preserve"> SEQ Figura_4. \* ARABIC </w:instrText>
-      </w:r>
-      <w:r>
-        <w:fldChar w:fldCharType="separate"/>
-      </w:r>
-      <w:r>
-        <w:rPr>
-          <w:noProof/>
-        </w:rPr>
-        <w:t>4</w:t>
-      </w:r>
-      <w:r>
-        <w:rPr>
-          <w:noProof/>
-        </w:rPr>
-        <w:fldChar w:fldCharType="end"/>
-      </w:r>
+      <w:fldSimple w:instr=" SEQ Figura_4. \* ARABIC ">
+        <w:r>
+          <w:rPr>
+            <w:noProof/>
+          </w:rPr>
+          <w:t>4</w:t>
+        </w:r>
+      </w:fldSimple>
       <w:r>
         <w:t xml:space="preserve"> - Tela de elenco</w:t>
       </w:r>
@@ -6901,27 +7524,14 @@
       <w:r>
         <w:t xml:space="preserve">Figura 4. </w:t>
       </w:r>
-      <w:r>
-        <w:fldChar w:fldCharType="begin"/>
-      </w:r>
-      <w:r>
-        <w:instrText xml:space="preserve"> SEQ Figura_4. \* ARABIC </w:instrText>
-      </w:r>
-      <w:r>
-        <w:fldChar w:fldCharType="separate"/>
-      </w:r>
-      <w:r>
-        <w:rPr>
-          <w:noProof/>
-        </w:rPr>
-        <w:t>5</w:t>
-      </w:r>
-      <w:r>
-        <w:rPr>
-          <w:noProof/>
-        </w:rPr>
-        <w:fldChar w:fldCharType="end"/>
-      </w:r>
+      <w:fldSimple w:instr=" SEQ Figura_4. \* ARABIC ">
+        <w:r>
+          <w:rPr>
+            <w:noProof/>
+          </w:rPr>
+          <w:t>5</w:t>
+        </w:r>
+      </w:fldSimple>
       <w:r>
         <w:t xml:space="preserve"> - Tela de equipe</w:t>
       </w:r>
@@ -6994,27 +7604,14 @@
       <w:r>
         <w:t xml:space="preserve">Figura 4. </w:t>
       </w:r>
-      <w:r>
-        <w:fldChar w:fldCharType="begin"/>
-      </w:r>
-      <w:r>
-        <w:instrText xml:space="preserve"> SEQ Figura_4. \* ARABIC </w:instrText>
-      </w:r>
-      <w:r>
-        <w:fldChar w:fldCharType="separate"/>
-      </w:r>
-      <w:r>
-        <w:rPr>
-          <w:noProof/>
-        </w:rPr>
-        <w:t>6</w:t>
-      </w:r>
-      <w:r>
-        <w:rPr>
-          <w:noProof/>
-        </w:rPr>
-        <w:fldChar w:fldCharType="end"/>
-      </w:r>
+      <w:fldSimple w:instr=" SEQ Figura_4. \* ARABIC ">
+        <w:r>
+          <w:rPr>
+            <w:noProof/>
+          </w:rPr>
+          <w:t>6</w:t>
+        </w:r>
+      </w:fldSimple>
       <w:r>
         <w:t xml:space="preserve"> - Tela de registro de pessoas</w:t>
       </w:r>
@@ -7087,27 +7684,14 @@
       <w:r>
         <w:t xml:space="preserve">Figura 4. </w:t>
       </w:r>
-      <w:r>
-        <w:fldChar w:fldCharType="begin"/>
-      </w:r>
-      <w:r>
-        <w:instrText xml:space="preserve"> SEQ Figura_4. \* ARABIC </w:instrText>
-      </w:r>
-      <w:r>
-        <w:fldChar w:fldCharType="separate"/>
-      </w:r>
-      <w:r>
-        <w:rPr>
-          <w:noProof/>
-        </w:rPr>
-        <w:t>7</w:t>
-      </w:r>
-      <w:r>
-        <w:rPr>
-          <w:noProof/>
-        </w:rPr>
-        <w:fldChar w:fldCharType="end"/>
-      </w:r>
+      <w:fldSimple w:instr=" SEQ Figura_4. \* ARABIC ">
+        <w:r>
+          <w:rPr>
+            <w:noProof/>
+          </w:rPr>
+          <w:t>7</w:t>
+        </w:r>
+      </w:fldSimple>
       <w:r>
         <w:t xml:space="preserve"> - Tela de produtoras do filme</w:t>
       </w:r>
@@ -7180,27 +7764,14 @@
       <w:r>
         <w:t xml:space="preserve">Figura 4. </w:t>
       </w:r>
-      <w:r>
-        <w:fldChar w:fldCharType="begin"/>
-      </w:r>
-      <w:r>
-        <w:instrText xml:space="preserve"> SEQ Figura_4. \* ARABIC </w:instrText>
-      </w:r>
-      <w:r>
-        <w:fldChar w:fldCharType="separate"/>
-      </w:r>
-      <w:r>
-        <w:rPr>
-          <w:noProof/>
-        </w:rPr>
-        <w:t>8</w:t>
-      </w:r>
-      <w:r>
-        <w:rPr>
-          <w:noProof/>
-        </w:rPr>
-        <w:fldChar w:fldCharType="end"/>
-      </w:r>
+      <w:fldSimple w:instr=" SEQ Figura_4. \* ARABIC ">
+        <w:r>
+          <w:rPr>
+            <w:noProof/>
+          </w:rPr>
+          <w:t>8</w:t>
+        </w:r>
+      </w:fldSimple>
       <w:r>
         <w:t xml:space="preserve"> - Tela de registro de produtoras</w:t>
       </w:r>
@@ -7272,8 +7843,8 @@
 </file>
 
 <file path=word/comments.xml><?xml version="1.0" encoding="utf-8"?>
-<w:comments xmlns:wpc="http://schemas.microsoft.com/office/word/2010/wordprocessingCanvas" xmlns:mc="http://schemas.openxmlformats.org/markup-compatibility/2006" xmlns:o="urn:schemas-microsoft-com:office:office" xmlns:r="http://schemas.openxmlformats.org/officeDocument/2006/relationships" xmlns:m="http://schemas.openxmlformats.org/officeDocument/2006/math" xmlns:v="urn:schemas-microsoft-com:vml" xmlns:wp14="http://schemas.microsoft.com/office/word/2010/wordprocessingDrawing" xmlns:wp="http://schemas.openxmlformats.org/drawingml/2006/wordprocessingDrawing" xmlns:w10="urn:schemas-microsoft-com:office:word" xmlns:w="http://schemas.openxmlformats.org/wordprocessingml/2006/main" xmlns:w14="http://schemas.microsoft.com/office/word/2010/wordml" xmlns:w15="http://schemas.microsoft.com/office/word/2012/wordml" xmlns:wpg="http://schemas.microsoft.com/office/word/2010/wordprocessingGroup" xmlns:wpi="http://schemas.microsoft.com/office/word/2010/wordprocessingInk" xmlns:wne="http://schemas.microsoft.com/office/word/2006/wordml" xmlns:wps="http://schemas.microsoft.com/office/word/2010/wordprocessingShape" mc:Ignorable="w14 w15 wp14">
-  <w:comment w:id="6" w:author="Oliveira, Sizue" w:date="2016-10-14T16:37:00Z" w:initials="OS">
+<w:comments xmlns:wpc="http://schemas.microsoft.com/office/word/2010/wordprocessingCanvas" xmlns:mo="http://schemas.microsoft.com/office/mac/office/2008/main" xmlns:mc="http://schemas.openxmlformats.org/markup-compatibility/2006" xmlns:mv="urn:schemas-microsoft-com:mac:vml" xmlns:o="urn:schemas-microsoft-com:office:office" xmlns:r="http://schemas.openxmlformats.org/officeDocument/2006/relationships" xmlns:m="http://schemas.openxmlformats.org/officeDocument/2006/math" xmlns:v="urn:schemas-microsoft-com:vml" xmlns:wp14="http://schemas.microsoft.com/office/word/2010/wordprocessingDrawing" xmlns:wp="http://schemas.openxmlformats.org/drawingml/2006/wordprocessingDrawing" xmlns:w10="urn:schemas-microsoft-com:office:word" xmlns:w="http://schemas.openxmlformats.org/wordprocessingml/2006/main" xmlns:w14="http://schemas.microsoft.com/office/word/2010/wordml" xmlns:w15="http://schemas.microsoft.com/office/word/2012/wordml" xmlns:wpg="http://schemas.microsoft.com/office/word/2010/wordprocessingGroup" xmlns:wpi="http://schemas.microsoft.com/office/word/2010/wordprocessingInk" xmlns:wne="http://schemas.microsoft.com/office/word/2006/wordml" xmlns:wps="http://schemas.microsoft.com/office/word/2010/wordprocessingShape" mc:Ignorable="w14 w15 wp14">
+  <w:comment w:id="7" w:author="Oliveira, Sizue" w:date="2016-10-14T16:37:00Z" w:initials="OS">
     <w:p>
       <w:pPr>
         <w:pStyle w:val="Textodecomentrio"/>
@@ -7289,7 +7860,7 @@
       </w:r>
     </w:p>
   </w:comment>
-  <w:comment w:id="7" w:author="Oliveira, Sizue" w:date="2016-10-14T16:37:00Z" w:initials="OS">
+  <w:comment w:id="11" w:author="Oliveira, Sizue" w:date="2016-10-14T16:37:00Z" w:initials="OS">
     <w:p>
       <w:pPr>
         <w:pStyle w:val="Textodecomentrio"/>
@@ -7305,7 +7876,7 @@
       </w:r>
     </w:p>
   </w:comment>
-  <w:comment w:id="8" w:author="Oliveira, Sizue" w:date="2016-10-14T16:37:00Z" w:initials="OS">
+  <w:comment w:id="18" w:author="Oliveira, Sizue" w:date="2016-10-14T16:37:00Z" w:initials="OS">
     <w:p>
       <w:pPr>
         <w:pStyle w:val="Textodecomentrio"/>
@@ -7321,7 +7892,7 @@
       </w:r>
     </w:p>
   </w:comment>
-  <w:comment w:id="9" w:author="Oliveira, Sizue" w:date="2016-10-14T16:38:00Z" w:initials="OS">
+  <w:comment w:id="19" w:author="Willian" w:date="2016-10-15T00:34:00Z" w:initials="WFSP">
     <w:p>
       <w:pPr>
         <w:pStyle w:val="Textodecomentrio"/>
@@ -7333,11 +7904,27 @@
         <w:annotationRef/>
       </w:r>
       <w:r>
+        <w:t>Acrescentei as imagens do livro do aluno.</w:t>
+      </w:r>
+    </w:p>
+  </w:comment>
+  <w:comment w:id="30" w:author="Oliveira, Sizue" w:date="2016-10-14T16:38:00Z" w:initials="OS">
+    <w:p>
+      <w:pPr>
+        <w:pStyle w:val="Textodecomentrio"/>
+      </w:pPr>
+      <w:r>
+        <w:rPr>
+          <w:rStyle w:val="Refdecomentrio"/>
+        </w:rPr>
+        <w:annotationRef/>
+      </w:r>
+      <w:r>
         <w:t>Idem ao 1.3</w:t>
       </w:r>
     </w:p>
   </w:comment>
-  <w:comment w:id="10" w:author="Oliveira, Sizue" w:date="2016-10-14T16:38:00Z" w:initials="OS">
+  <w:comment w:id="39" w:author="Oliveira, Sizue" w:date="2016-10-14T16:38:00Z" w:initials="OS">
     <w:p>
       <w:pPr>
         <w:pStyle w:val="Textodecomentrio"/>
@@ -7353,7 +7940,7 @@
       </w:r>
     </w:p>
   </w:comment>
-  <w:comment w:id="11" w:author="Oliveira, Sizue" w:date="2016-10-14T14:55:00Z" w:initials="OS">
+  <w:comment w:id="40" w:author="Willian" w:date="2016-10-15T00:34:00Z" w:initials="WFSP">
     <w:p>
       <w:pPr>
         <w:pStyle w:val="Textodecomentrio"/>
@@ -7365,11 +7952,27 @@
         <w:annotationRef/>
       </w:r>
       <w:r>
+        <w:t>Este tópico está contido em todas as aulas do curso</w:t>
+      </w:r>
+    </w:p>
+  </w:comment>
+  <w:comment w:id="41" w:author="Oliveira, Sizue" w:date="2016-10-14T14:55:00Z" w:initials="OS">
+    <w:p>
+      <w:pPr>
+        <w:pStyle w:val="Textodecomentrio"/>
+      </w:pPr>
+      <w:r>
+        <w:rPr>
+          <w:rStyle w:val="Refdecomentrio"/>
+        </w:rPr>
+        <w:annotationRef/>
+      </w:r>
+      <w:r>
         <w:t>Falta inserir texto padrão</w:t>
       </w:r>
     </w:p>
   </w:comment>
-  <w:comment w:id="14" w:author="Oliveira, Sizue" w:date="2016-10-14T16:39:00Z" w:initials="OS">
+  <w:comment w:id="44" w:author="Oliveira, Sizue" w:date="2016-10-14T16:39:00Z" w:initials="OS">
     <w:p>
       <w:pPr>
         <w:pStyle w:val="Textodecomentrio"/>
@@ -7385,7 +7988,7 @@
       </w:r>
     </w:p>
   </w:comment>
-  <w:comment w:id="18" w:author="Oliveira, Sizue" w:date="2016-10-14T16:39:00Z" w:initials="OS">
+  <w:comment w:id="45" w:author="Willian" w:date="2016-10-15T00:41:00Z" w:initials="WFSP">
     <w:p>
       <w:pPr>
         <w:pStyle w:val="Textodecomentrio"/>
@@ -7397,11 +8000,27 @@
         <w:annotationRef/>
       </w:r>
       <w:r>
+        <w:t>OK</w:t>
+      </w:r>
+    </w:p>
+  </w:comment>
+  <w:comment w:id="54" w:author="Oliveira, Sizue" w:date="2016-10-14T16:39:00Z" w:initials="OS">
+    <w:p>
+      <w:pPr>
+        <w:pStyle w:val="Textodecomentrio"/>
+      </w:pPr>
+      <w:r>
+        <w:rPr>
+          <w:rStyle w:val="Refdecomentrio"/>
+        </w:rPr>
+        <w:annotationRef/>
+      </w:r>
+      <w:r>
         <w:t>Nenhuma explicação para acrescentar ao Educador?</w:t>
       </w:r>
     </w:p>
   </w:comment>
-  <w:comment w:id="22" w:author="Oliveira, Sizue" w:date="2016-10-14T16:40:00Z" w:initials="OS">
+  <w:comment w:id="55" w:author="Willian" w:date="2016-10-15T00:30:00Z" w:initials="WFSP">
     <w:p>
       <w:pPr>
         <w:pStyle w:val="Textodecomentrio"/>
@@ -7413,11 +8032,27 @@
         <w:annotationRef/>
       </w:r>
       <w:r>
+        <w:t>Acho que não. A aula se trata de um assunto puramente visual e ilustrativo.</w:t>
+      </w:r>
+    </w:p>
+  </w:comment>
+  <w:comment w:id="61" w:author="Oliveira, Sizue" w:date="2016-10-14T16:40:00Z" w:initials="OS">
+    <w:p>
+      <w:pPr>
+        <w:pStyle w:val="Textodecomentrio"/>
+      </w:pPr>
+      <w:r>
+        <w:rPr>
+          <w:rStyle w:val="Refdecomentrio"/>
+        </w:rPr>
+        <w:annotationRef/>
+      </w:r>
+      <w:r>
         <w:t>Idem a questão 5</w:t>
       </w:r>
     </w:p>
   </w:comment>
-  <w:comment w:id="25" w:author="Oliveira, Sizue" w:date="2016-10-14T16:40:00Z" w:initials="OS">
+  <w:comment w:id="65" w:author="Oliveira, Sizue" w:date="2016-10-14T16:40:00Z" w:initials="OS">
     <w:p>
       <w:pPr>
         <w:pStyle w:val="Textodecomentrio"/>
@@ -7433,7 +8068,7 @@
       </w:r>
     </w:p>
   </w:comment>
-  <w:comment w:id="27" w:author="Oliveira, Sizue" w:date="2016-10-14T14:35:00Z" w:initials="OS">
+  <w:comment w:id="72" w:author="Oliveira, Sizue" w:date="2016-10-14T14:35:00Z" w:initials="OS">
     <w:p>
       <w:pPr>
         <w:pStyle w:val="Textodecomentrio"/>
@@ -7449,7 +8084,7 @@
       </w:r>
     </w:p>
   </w:comment>
-  <w:comment w:id="37" w:author="Oliveira, Sizue" w:date="2016-10-14T17:00:00Z" w:initials="OS">
+  <w:comment w:id="73" w:author="Willian" w:date="2016-10-15T00:43:00Z" w:initials="WFSP">
     <w:p>
       <w:pPr>
         <w:pStyle w:val="Textodecomentrio"/>
@@ -7461,11 +8096,27 @@
         <w:annotationRef/>
       </w:r>
       <w:r>
+        <w:t>Qual é o texto padrão?</w:t>
+      </w:r>
+    </w:p>
+  </w:comment>
+  <w:comment w:id="84" w:author="Oliveira, Sizue" w:date="2016-10-14T17:00:00Z" w:initials="OS">
+    <w:p>
+      <w:pPr>
+        <w:pStyle w:val="Textodecomentrio"/>
+      </w:pPr>
+      <w:r>
+        <w:rPr>
+          <w:rStyle w:val="Refdecomentrio"/>
+        </w:rPr>
+        <w:annotationRef/>
+      </w:r>
+      <w:r>
         <w:t>Fazer conexão entre as frases</w:t>
       </w:r>
     </w:p>
   </w:comment>
-  <w:comment w:id="38" w:author="Oliveira, Sizue" w:date="2016-10-14T17:00:00Z" w:initials="OS">
+  <w:comment w:id="85" w:author="Willian" w:date="2016-10-15T00:49:00Z" w:initials="WFSP">
     <w:p>
       <w:pPr>
         <w:pStyle w:val="Textodecomentrio"/>
@@ -7477,11 +8128,27 @@
         <w:annotationRef/>
       </w:r>
       <w:r>
+        <w:t>Está ok?</w:t>
+      </w:r>
+    </w:p>
+  </w:comment>
+  <w:comment w:id="105" w:author="Oliveira, Sizue" w:date="2016-10-14T17:00:00Z" w:initials="OS">
+    <w:p>
+      <w:pPr>
+        <w:pStyle w:val="Textodecomentrio"/>
+      </w:pPr>
+      <w:r>
+        <w:rPr>
+          <w:rStyle w:val="Refdecomentrio"/>
+        </w:rPr>
+        <w:annotationRef/>
+      </w:r>
+      <w:r>
         <w:t>Não existe esse tópico no livro do aluno, favor encaixar no devido tópico.</w:t>
       </w:r>
     </w:p>
   </w:comment>
-  <w:comment w:id="39" w:author="Oliveira, Sizue" w:date="2016-10-14T14:55:00Z" w:initials="OS">
+  <w:comment w:id="106" w:author="Willian" w:date="2016-10-15T00:50:00Z" w:initials="WFSP">
     <w:p>
       <w:pPr>
         <w:pStyle w:val="Textodecomentrio"/>
@@ -7493,11 +8160,38 @@
         <w:annotationRef/>
       </w:r>
       <w:r>
+        <w:rPr>
+          <w:rStyle w:val="Refdecomentrio"/>
+        </w:rPr>
+        <w:annotationRef/>
+      </w:r>
+      <w:r>
+        <w:t>Este tópico está contido em todas as aulas do curso</w:t>
+      </w:r>
+    </w:p>
+    <w:p>
+      <w:pPr>
+        <w:pStyle w:val="Textodecomentrio"/>
+      </w:pPr>
+    </w:p>
+  </w:comment>
+  <w:comment w:id="107" w:author="Oliveira, Sizue" w:date="2016-10-14T14:55:00Z" w:initials="OS">
+    <w:p>
+      <w:pPr>
+        <w:pStyle w:val="Textodecomentrio"/>
+      </w:pPr>
+      <w:r>
+        <w:rPr>
+          <w:rStyle w:val="Refdecomentrio"/>
+        </w:rPr>
+        <w:annotationRef/>
+      </w:r>
+      <w:r>
         <w:t>Falta inserir texto padrão</w:t>
       </w:r>
     </w:p>
   </w:comment>
-  <w:comment w:id="49" w:author="Oliveira, Sizue" w:date="2016-10-14T17:02:00Z" w:initials="OS">
+  <w:comment w:id="108" w:author="Willian" w:date="2016-10-15T00:44:00Z" w:initials="WFSP">
     <w:p>
       <w:pPr>
         <w:pStyle w:val="Textodecomentrio"/>
@@ -7509,11 +8203,38 @@
         <w:annotationRef/>
       </w:r>
       <w:r>
+        <w:rPr>
+          <w:rStyle w:val="Refdecomentrio"/>
+        </w:rPr>
+        <w:annotationRef/>
+      </w:r>
+      <w:r>
+        <w:t>Qual é o texto padrão?</w:t>
+      </w:r>
+    </w:p>
+    <w:p>
+      <w:pPr>
+        <w:pStyle w:val="Textodecomentrio"/>
+      </w:pPr>
+    </w:p>
+  </w:comment>
+  <w:comment w:id="118" w:author="Oliveira, Sizue" w:date="2016-10-14T17:02:00Z" w:initials="OS">
+    <w:p>
+      <w:pPr>
+        <w:pStyle w:val="Textodecomentrio"/>
+      </w:pPr>
+      <w:r>
+        <w:rPr>
+          <w:rStyle w:val="Refdecomentrio"/>
+        </w:rPr>
+        <w:annotationRef/>
+      </w:r>
+      <w:r>
         <w:t>Resposta completa</w:t>
       </w:r>
     </w:p>
   </w:comment>
-  <w:comment w:id="58" w:author="Oliveira, Sizue" w:date="2016-10-14T14:34:00Z" w:initials="OS">
+  <w:comment w:id="119" w:author="Willian" w:date="2016-10-15T00:44:00Z" w:initials="WFSP">
     <w:p>
       <w:pPr>
         <w:pStyle w:val="Textodecomentrio"/>
@@ -7525,11 +8246,27 @@
         <w:annotationRef/>
       </w:r>
       <w:r>
+        <w:t>Ok. Não temos muito a acrescentar</w:t>
+      </w:r>
+    </w:p>
+  </w:comment>
+  <w:comment w:id="130" w:author="Oliveira, Sizue" w:date="2016-10-14T14:34:00Z" w:initials="OS">
+    <w:p>
+      <w:pPr>
+        <w:pStyle w:val="Textodecomentrio"/>
+      </w:pPr>
+      <w:r>
+        <w:rPr>
+          <w:rStyle w:val="Refdecomentrio"/>
+        </w:rPr>
+        <w:annotationRef/>
+      </w:r>
+      <w:r>
         <w:t>Falta inserir texto padrão</w:t>
       </w:r>
     </w:p>
   </w:comment>
-  <w:comment w:id="72" w:author="Oliveira, Sizue" w:date="2016-10-14T17:05:00Z" w:initials="OS">
+  <w:comment w:id="131" w:author="Willian" w:date="2016-10-15T00:44:00Z" w:initials="WFSP">
     <w:p>
       <w:pPr>
         <w:pStyle w:val="Textodecomentrio"/>
@@ -7541,11 +8278,38 @@
         <w:annotationRef/>
       </w:r>
       <w:r>
+        <w:rPr>
+          <w:rStyle w:val="Refdecomentrio"/>
+        </w:rPr>
+        <w:annotationRef/>
+      </w:r>
+      <w:r>
+        <w:t>Qual é o texto padrão?</w:t>
+      </w:r>
+    </w:p>
+    <w:p>
+      <w:pPr>
+        <w:pStyle w:val="Textodecomentrio"/>
+      </w:pPr>
+    </w:p>
+  </w:comment>
+  <w:comment w:id="145" w:author="Oliveira, Sizue" w:date="2016-10-14T17:05:00Z" w:initials="OS">
+    <w:p>
+      <w:pPr>
+        <w:pStyle w:val="Textodecomentrio"/>
+      </w:pPr>
+      <w:r>
+        <w:rPr>
+          <w:rStyle w:val="Refdecomentrio"/>
+        </w:rPr>
+        <w:annotationRef/>
+      </w:r>
+      <w:r>
         <w:t>Alguma instrução ao Educador?</w:t>
       </w:r>
     </w:p>
   </w:comment>
-  <w:comment w:id="73" w:author="Oliveira, Sizue" w:date="2016-10-14T17:06:00Z" w:initials="OS">
+  <w:comment w:id="146" w:author="Willian" w:date="2016-10-15T00:52:00Z" w:initials="WFSP">
     <w:p>
       <w:pPr>
         <w:pStyle w:val="Textodecomentrio"/>
@@ -7557,11 +8321,27 @@
         <w:annotationRef/>
       </w:r>
       <w:r>
+        <w:t>No livro do aluno não temos nada neste intervalo entre o tópico 3.1 e 3.1.1</w:t>
+      </w:r>
+    </w:p>
+  </w:comment>
+  <w:comment w:id="148" w:author="Oliveira, Sizue" w:date="2016-10-14T17:06:00Z" w:initials="OS">
+    <w:p>
+      <w:pPr>
+        <w:pStyle w:val="Textodecomentrio"/>
+      </w:pPr>
+      <w:r>
+        <w:rPr>
+          <w:rStyle w:val="Refdecomentrio"/>
+        </w:rPr>
+        <w:annotationRef/>
+      </w:r>
+      <w:r>
         <w:t>Alguma instrução ao Educador?</w:t>
       </w:r>
     </w:p>
   </w:comment>
-  <w:comment w:id="76" w:author="Oliveira, Sizue" w:date="2016-10-14T17:06:00Z" w:initials="OS">
+  <w:comment w:id="161" w:author="Oliveira, Sizue" w:date="2016-10-14T17:06:00Z" w:initials="OS">
     <w:p>
       <w:pPr>
         <w:pStyle w:val="Textodecomentrio"/>
@@ -7577,7 +8357,7 @@
       </w:r>
     </w:p>
   </w:comment>
-  <w:comment w:id="78" w:author="Oliveira, Sizue" w:date="2016-10-14T17:07:00Z" w:initials="OS">
+  <w:comment w:id="170" w:author="Oliveira, Sizue" w:date="2016-10-14T17:07:00Z" w:initials="OS">
     <w:p>
       <w:pPr>
         <w:pStyle w:val="Textodecomentrio"/>
@@ -7593,7 +8373,7 @@
       </w:r>
     </w:p>
   </w:comment>
-  <w:comment w:id="80" w:author="Oliveira, Sizue" w:date="2016-10-14T17:07:00Z" w:initials="OS">
+  <w:comment w:id="173" w:author="Oliveira, Sizue" w:date="2016-10-14T17:07:00Z" w:initials="OS">
     <w:p>
       <w:pPr>
         <w:pStyle w:val="Textodecomentrio"/>
@@ -7609,7 +8389,7 @@
       </w:r>
     </w:p>
   </w:comment>
-  <w:comment w:id="79" w:author="Oliveira, Sizue" w:date="2016-10-14T17:08:00Z" w:initials="OS">
+  <w:comment w:id="171" w:author="Oliveira, Sizue" w:date="2016-10-14T17:08:00Z" w:initials="OS">
     <w:p>
       <w:pPr>
         <w:pStyle w:val="Textodecomentrio"/>
@@ -7625,7 +8405,7 @@
       </w:r>
     </w:p>
   </w:comment>
-  <w:comment w:id="81" w:author="Oliveira, Sizue" w:date="2016-10-14T14:55:00Z" w:initials="OS">
+  <w:comment w:id="172" w:author="Willian" w:date="2016-10-15T00:59:00Z" w:initials="WFSP">
     <w:p>
       <w:pPr>
         <w:pStyle w:val="Textodecomentrio"/>
@@ -7637,11 +8417,27 @@
         <w:annotationRef/>
       </w:r>
       <w:r>
+        <w:t>Este trecho foi inserido pela Mayara. É melhor perguntar para ela.</w:t>
+      </w:r>
+    </w:p>
+  </w:comment>
+  <w:comment w:id="176" w:author="Oliveira, Sizue" w:date="2016-10-14T14:55:00Z" w:initials="OS">
+    <w:p>
+      <w:pPr>
+        <w:pStyle w:val="Textodecomentrio"/>
+      </w:pPr>
+      <w:r>
+        <w:rPr>
+          <w:rStyle w:val="Refdecomentrio"/>
+        </w:rPr>
+        <w:annotationRef/>
+      </w:r>
+      <w:r>
         <w:t>Falta inserir texto padrão</w:t>
       </w:r>
     </w:p>
   </w:comment>
-  <w:comment w:id="89" w:author="Oliveira, Sizue" w:date="2016-10-14T17:11:00Z" w:initials="OS">
+  <w:comment w:id="177" w:author="Willian" w:date="2016-10-15T00:44:00Z" w:initials="WFSP">
     <w:p>
       <w:pPr>
         <w:pStyle w:val="Textodecomentrio"/>
@@ -7653,19 +8449,22 @@
         <w:annotationRef/>
       </w:r>
       <w:r>
-        <w:t xml:space="preserve">Não consigo formatar essa questão (justificar e fazer somente um </w:t>
-      </w:r>
-      <w:proofErr w:type="spellStart"/>
-      <w:r>
-        <w:t>paragrafo</w:t>
-      </w:r>
-      <w:proofErr w:type="spellEnd"/>
-      <w:r>
-        <w:t>)</w:t>
-      </w:r>
+        <w:rPr>
+          <w:rStyle w:val="Refdecomentrio"/>
+        </w:rPr>
+        <w:annotationRef/>
+      </w:r>
+      <w:r>
+        <w:t>Qual é o texto padrão?</w:t>
+      </w:r>
+    </w:p>
+    <w:p>
+      <w:pPr>
+        <w:pStyle w:val="Textodecomentrio"/>
+      </w:pPr>
     </w:p>
   </w:comment>
-  <w:comment w:id="91" w:author="Oliveira, Sizue" w:date="2016-10-14T14:26:00Z" w:initials="OS">
+  <w:comment w:id="187" w:author="Oliveira, Sizue" w:date="2016-10-14T17:11:00Z" w:initials="OS">
     <w:p>
       <w:pPr>
         <w:pStyle w:val="Textodecomentrio"/>
@@ -7677,45 +8476,102 @@
         <w:annotationRef/>
       </w:r>
       <w:r>
+        <w:t>Não consigo formatar essa questão (justificar e fazer somente um paragrafo)</w:t>
+      </w:r>
+    </w:p>
+  </w:comment>
+  <w:comment w:id="191" w:author="Oliveira, Sizue" w:date="2016-10-14T14:26:00Z" w:initials="OS">
+    <w:p>
+      <w:pPr>
+        <w:pStyle w:val="Textodecomentrio"/>
+      </w:pPr>
+      <w:r>
+        <w:rPr>
+          <w:rStyle w:val="Refdecomentrio"/>
+        </w:rPr>
+        <w:annotationRef/>
+      </w:r>
+      <w:r>
         <w:t>Falta inserir o texto padrão</w:t>
       </w:r>
+    </w:p>
+  </w:comment>
+  <w:comment w:id="192" w:author="Willian" w:date="2016-10-15T00:44:00Z" w:initials="WFSP">
+    <w:p>
+      <w:pPr>
+        <w:pStyle w:val="Textodecomentrio"/>
+      </w:pPr>
+      <w:r>
+        <w:rPr>
+          <w:rStyle w:val="Refdecomentrio"/>
+        </w:rPr>
+        <w:annotationRef/>
+      </w:r>
+      <w:r>
+        <w:rPr>
+          <w:rStyle w:val="Refdecomentrio"/>
+        </w:rPr>
+        <w:annotationRef/>
+      </w:r>
+      <w:r>
+        <w:t>Qual é o texto padrão?</w:t>
+      </w:r>
+    </w:p>
+    <w:p>
+      <w:pPr>
+        <w:pStyle w:val="Textodecomentrio"/>
+      </w:pPr>
     </w:p>
   </w:comment>
 </w:comments>
 </file>
 
 <file path=word/commentsExtended.xml><?xml version="1.0" encoding="utf-8"?>
-<w15:commentsEx xmlns:wpc="http://schemas.microsoft.com/office/word/2010/wordprocessingCanvas" xmlns:mc="http://schemas.openxmlformats.org/markup-compatibility/2006" xmlns:o="urn:schemas-microsoft-com:office:office" xmlns:r="http://schemas.openxmlformats.org/officeDocument/2006/relationships" xmlns:m="http://schemas.openxmlformats.org/officeDocument/2006/math" xmlns:v="urn:schemas-microsoft-com:vml" xmlns:wp14="http://schemas.microsoft.com/office/word/2010/wordprocessingDrawing" xmlns:wp="http://schemas.openxmlformats.org/drawingml/2006/wordprocessingDrawing" xmlns:w10="urn:schemas-microsoft-com:office:word" xmlns:w="http://schemas.openxmlformats.org/wordprocessingml/2006/main" xmlns:w14="http://schemas.microsoft.com/office/word/2010/wordml" xmlns:w15="http://schemas.microsoft.com/office/word/2012/wordml" xmlns:wpg="http://schemas.microsoft.com/office/word/2010/wordprocessingGroup" xmlns:wpi="http://schemas.microsoft.com/office/word/2010/wordprocessingInk" xmlns:wne="http://schemas.microsoft.com/office/word/2006/wordml" xmlns:wps="http://schemas.microsoft.com/office/word/2010/wordprocessingShape" mc:Ignorable="w14 w15 wp14">
+<w15:commentsEx xmlns:wpc="http://schemas.microsoft.com/office/word/2010/wordprocessingCanvas" xmlns:mo="http://schemas.microsoft.com/office/mac/office/2008/main" xmlns:mc="http://schemas.openxmlformats.org/markup-compatibility/2006" xmlns:mv="urn:schemas-microsoft-com:mac:vml" xmlns:o="urn:schemas-microsoft-com:office:office" xmlns:r="http://schemas.openxmlformats.org/officeDocument/2006/relationships" xmlns:m="http://schemas.openxmlformats.org/officeDocument/2006/math" xmlns:v="urn:schemas-microsoft-com:vml" xmlns:wp14="http://schemas.microsoft.com/office/word/2010/wordprocessingDrawing" xmlns:wp="http://schemas.openxmlformats.org/drawingml/2006/wordprocessingDrawing" xmlns:w10="urn:schemas-microsoft-com:office:word" xmlns:w="http://schemas.openxmlformats.org/wordprocessingml/2006/main" xmlns:w14="http://schemas.microsoft.com/office/word/2010/wordml" xmlns:w15="http://schemas.microsoft.com/office/word/2012/wordml" xmlns:wpg="http://schemas.microsoft.com/office/word/2010/wordprocessingGroup" xmlns:wpi="http://schemas.microsoft.com/office/word/2010/wordprocessingInk" xmlns:wne="http://schemas.microsoft.com/office/word/2006/wordml" xmlns:wps="http://schemas.microsoft.com/office/word/2010/wordprocessingShape" mc:Ignorable="w14 w15 wp14">
   <w15:commentEx w15:paraId="5D17B55B" w15:done="0"/>
   <w15:commentEx w15:paraId="2B71659A" w15:done="0"/>
   <w15:commentEx w15:paraId="268CDE44" w15:done="0"/>
+  <w15:commentEx w15:paraId="3333FEC9" w15:paraIdParent="268CDE44" w15:done="0"/>
   <w15:commentEx w15:paraId="021C04A2" w15:done="0"/>
   <w15:commentEx w15:paraId="5E7F6738" w15:done="0"/>
+  <w15:commentEx w15:paraId="2E00B6A9" w15:paraIdParent="5E7F6738" w15:done="0"/>
   <w15:commentEx w15:paraId="683B12AC" w15:done="0"/>
   <w15:commentEx w15:paraId="5DF7889B" w15:done="0"/>
+  <w15:commentEx w15:paraId="5ACA3C7D" w15:paraIdParent="5DF7889B" w15:done="0"/>
   <w15:commentEx w15:paraId="645EF33A" w15:done="0"/>
+  <w15:commentEx w15:paraId="0E46C2FE" w15:paraIdParent="645EF33A" w15:done="0"/>
   <w15:commentEx w15:paraId="1E28E0A7" w15:done="0"/>
   <w15:commentEx w15:paraId="5C0B2351" w15:done="0"/>
   <w15:commentEx w15:paraId="1FE35947" w15:done="0"/>
+  <w15:commentEx w15:paraId="46E88BC7" w15:paraIdParent="1FE35947" w15:done="0"/>
   <w15:commentEx w15:paraId="433B5BAF" w15:done="0"/>
+  <w15:commentEx w15:paraId="553C2F56" w15:paraIdParent="433B5BAF" w15:done="0"/>
   <w15:commentEx w15:paraId="2806AC80" w15:done="0"/>
+  <w15:commentEx w15:paraId="3038BC69" w15:paraIdParent="2806AC80" w15:done="0"/>
   <w15:commentEx w15:paraId="06FF3569" w15:done="0"/>
+  <w15:commentEx w15:paraId="680952FC" w15:paraIdParent="06FF3569" w15:done="0"/>
   <w15:commentEx w15:paraId="44B2BB3D" w15:done="0"/>
+  <w15:commentEx w15:paraId="15249657" w15:paraIdParent="44B2BB3D" w15:done="0"/>
   <w15:commentEx w15:paraId="2DBEA58B" w15:done="0"/>
+  <w15:commentEx w15:paraId="4C98FEAC" w15:paraIdParent="2DBEA58B" w15:done="0"/>
   <w15:commentEx w15:paraId="2E8325D2" w15:done="0"/>
+  <w15:commentEx w15:paraId="0F007186" w15:paraIdParent="2E8325D2" w15:done="0"/>
   <w15:commentEx w15:paraId="3769198B" w15:done="0"/>
   <w15:commentEx w15:paraId="264EC9FA" w15:done="0"/>
   <w15:commentEx w15:paraId="29D56B3C" w15:done="0"/>
   <w15:commentEx w15:paraId="0B944B1B" w15:done="0"/>
   <w15:commentEx w15:paraId="6D79EF6F" w15:done="0"/>
+  <w15:commentEx w15:paraId="23E1869D" w15:paraIdParent="6D79EF6F" w15:done="0"/>
   <w15:commentEx w15:paraId="60C97777" w15:done="0"/>
+  <w15:commentEx w15:paraId="2CA3A09D" w15:paraIdParent="60C97777" w15:done="0"/>
   <w15:commentEx w15:paraId="5579683C" w15:done="0"/>
   <w15:commentEx w15:paraId="7C7D505C" w15:done="0"/>
+  <w15:commentEx w15:paraId="09155B98" w15:paraIdParent="7C7D505C" w15:done="0"/>
 </w15:commentsEx>
 </file>
 
 <file path=word/endnotes.xml><?xml version="1.0" encoding="utf-8"?>
-<w:endnotes xmlns:wpc="http://schemas.microsoft.com/office/word/2010/wordprocessingCanvas" xmlns:mc="http://schemas.openxmlformats.org/markup-compatibility/2006" xmlns:o="urn:schemas-microsoft-com:office:office" xmlns:r="http://schemas.openxmlformats.org/officeDocument/2006/relationships" xmlns:m="http://schemas.openxmlformats.org/officeDocument/2006/math" xmlns:v="urn:schemas-microsoft-com:vml" xmlns:wp14="http://schemas.microsoft.com/office/word/2010/wordprocessingDrawing" xmlns:wp="http://schemas.openxmlformats.org/drawingml/2006/wordprocessingDrawing" xmlns:w10="urn:schemas-microsoft-com:office:word" xmlns:w="http://schemas.openxmlformats.org/wordprocessingml/2006/main" xmlns:w14="http://schemas.microsoft.com/office/word/2010/wordml" xmlns:w15="http://schemas.microsoft.com/office/word/2012/wordml" xmlns:wpg="http://schemas.microsoft.com/office/word/2010/wordprocessingGroup" xmlns:wpi="http://schemas.microsoft.com/office/word/2010/wordprocessingInk" xmlns:wne="http://schemas.microsoft.com/office/word/2006/wordml" xmlns:wps="http://schemas.microsoft.com/office/word/2010/wordprocessingShape" mc:Ignorable="w14 w15 wp14">
+<w:endnotes xmlns:wpc="http://schemas.microsoft.com/office/word/2010/wordprocessingCanvas" xmlns:mo="http://schemas.microsoft.com/office/mac/office/2008/main" xmlns:mc="http://schemas.openxmlformats.org/markup-compatibility/2006" xmlns:mv="urn:schemas-microsoft-com:mac:vml" xmlns:o="urn:schemas-microsoft-com:office:office" xmlns:r="http://schemas.openxmlformats.org/officeDocument/2006/relationships" xmlns:m="http://schemas.openxmlformats.org/officeDocument/2006/math" xmlns:v="urn:schemas-microsoft-com:vml" xmlns:wp14="http://schemas.microsoft.com/office/word/2010/wordprocessingDrawing" xmlns:wp="http://schemas.openxmlformats.org/drawingml/2006/wordprocessingDrawing" xmlns:w10="urn:schemas-microsoft-com:office:word" xmlns:w="http://schemas.openxmlformats.org/wordprocessingml/2006/main" xmlns:w14="http://schemas.microsoft.com/office/word/2010/wordml" xmlns:w15="http://schemas.microsoft.com/office/word/2012/wordml" xmlns:wpg="http://schemas.microsoft.com/office/word/2010/wordprocessingGroup" xmlns:wpi="http://schemas.microsoft.com/office/word/2010/wordprocessingInk" xmlns:wne="http://schemas.microsoft.com/office/word/2006/wordml" xmlns:wps="http://schemas.microsoft.com/office/word/2010/wordprocessingShape" mc:Ignorable="w14 w15 wp14">
   <w:endnote w:type="separator" w:id="-1">
     <w:p>
       <w:r>
@@ -7734,7 +8590,7 @@
 </file>
 
 <file path=word/footer1.xml><?xml version="1.0" encoding="utf-8"?>
-<w:ftr xmlns:wpc="http://schemas.microsoft.com/office/word/2010/wordprocessingCanvas" xmlns:mc="http://schemas.openxmlformats.org/markup-compatibility/2006" xmlns:o="urn:schemas-microsoft-com:office:office" xmlns:r="http://schemas.openxmlformats.org/officeDocument/2006/relationships" xmlns:m="http://schemas.openxmlformats.org/officeDocument/2006/math" xmlns:v="urn:schemas-microsoft-com:vml" xmlns:wp14="http://schemas.microsoft.com/office/word/2010/wordprocessingDrawing" xmlns:wp="http://schemas.openxmlformats.org/drawingml/2006/wordprocessingDrawing" xmlns:w10="urn:schemas-microsoft-com:office:word" xmlns:w="http://schemas.openxmlformats.org/wordprocessingml/2006/main" xmlns:w14="http://schemas.microsoft.com/office/word/2010/wordml" xmlns:w15="http://schemas.microsoft.com/office/word/2012/wordml" xmlns:wpg="http://schemas.microsoft.com/office/word/2010/wordprocessingGroup" xmlns:wpi="http://schemas.microsoft.com/office/word/2010/wordprocessingInk" xmlns:wne="http://schemas.microsoft.com/office/word/2006/wordml" xmlns:wps="http://schemas.microsoft.com/office/word/2010/wordprocessingShape" mc:Ignorable="w14 w15 wp14">
+<w:ftr xmlns:wpc="http://schemas.microsoft.com/office/word/2010/wordprocessingCanvas" xmlns:mo="http://schemas.microsoft.com/office/mac/office/2008/main" xmlns:mc="http://schemas.openxmlformats.org/markup-compatibility/2006" xmlns:mv="urn:schemas-microsoft-com:mac:vml" xmlns:o="urn:schemas-microsoft-com:office:office" xmlns:r="http://schemas.openxmlformats.org/officeDocument/2006/relationships" xmlns:m="http://schemas.openxmlformats.org/officeDocument/2006/math" xmlns:v="urn:schemas-microsoft-com:vml" xmlns:wp14="http://schemas.microsoft.com/office/word/2010/wordprocessingDrawing" xmlns:wp="http://schemas.openxmlformats.org/drawingml/2006/wordprocessingDrawing" xmlns:w10="urn:schemas-microsoft-com:office:word" xmlns:w="http://schemas.openxmlformats.org/wordprocessingml/2006/main" xmlns:w14="http://schemas.microsoft.com/office/word/2010/wordml" xmlns:w15="http://schemas.microsoft.com/office/word/2012/wordml" xmlns:wpg="http://schemas.microsoft.com/office/word/2010/wordprocessingGroup" xmlns:wpi="http://schemas.microsoft.com/office/word/2010/wordprocessingInk" xmlns:wne="http://schemas.microsoft.com/office/word/2006/wordml" xmlns:wps="http://schemas.microsoft.com/office/word/2010/wordprocessingShape" mc:Ignorable="w14 w15 wp14">
   <w:p>
     <w:pPr>
       <w:pStyle w:val="Rodap"/>
@@ -7753,7 +8609,7 @@
       <w:rPr>
         <w:noProof/>
       </w:rPr>
-      <w:t>26</w:t>
+      <w:t>23</w:t>
     </w:r>
     <w:r>
       <w:rPr>
@@ -7771,7 +8627,7 @@
 </file>
 
 <file path=word/footnotes.xml><?xml version="1.0" encoding="utf-8"?>
-<w:footnotes xmlns:wpc="http://schemas.microsoft.com/office/word/2010/wordprocessingCanvas" xmlns:mc="http://schemas.openxmlformats.org/markup-compatibility/2006" xmlns:o="urn:schemas-microsoft-com:office:office" xmlns:r="http://schemas.openxmlformats.org/officeDocument/2006/relationships" xmlns:m="http://schemas.openxmlformats.org/officeDocument/2006/math" xmlns:v="urn:schemas-microsoft-com:vml" xmlns:wp14="http://schemas.microsoft.com/office/word/2010/wordprocessingDrawing" xmlns:wp="http://schemas.openxmlformats.org/drawingml/2006/wordprocessingDrawing" xmlns:w10="urn:schemas-microsoft-com:office:word" xmlns:w="http://schemas.openxmlformats.org/wordprocessingml/2006/main" xmlns:w14="http://schemas.microsoft.com/office/word/2010/wordml" xmlns:w15="http://schemas.microsoft.com/office/word/2012/wordml" xmlns:wpg="http://schemas.microsoft.com/office/word/2010/wordprocessingGroup" xmlns:wpi="http://schemas.microsoft.com/office/word/2010/wordprocessingInk" xmlns:wne="http://schemas.microsoft.com/office/word/2006/wordml" xmlns:wps="http://schemas.microsoft.com/office/word/2010/wordprocessingShape" mc:Ignorable="w14 w15 wp14">
+<w:footnotes xmlns:wpc="http://schemas.microsoft.com/office/word/2010/wordprocessingCanvas" xmlns:mo="http://schemas.microsoft.com/office/mac/office/2008/main" xmlns:mc="http://schemas.openxmlformats.org/markup-compatibility/2006" xmlns:mv="urn:schemas-microsoft-com:mac:vml" xmlns:o="urn:schemas-microsoft-com:office:office" xmlns:r="http://schemas.openxmlformats.org/officeDocument/2006/relationships" xmlns:m="http://schemas.openxmlformats.org/officeDocument/2006/math" xmlns:v="urn:schemas-microsoft-com:vml" xmlns:wp14="http://schemas.microsoft.com/office/word/2010/wordprocessingDrawing" xmlns:wp="http://schemas.openxmlformats.org/drawingml/2006/wordprocessingDrawing" xmlns:w10="urn:schemas-microsoft-com:office:word" xmlns:w="http://schemas.openxmlformats.org/wordprocessingml/2006/main" xmlns:w14="http://schemas.microsoft.com/office/word/2010/wordml" xmlns:w15="http://schemas.microsoft.com/office/word/2012/wordml" xmlns:wpg="http://schemas.microsoft.com/office/word/2010/wordprocessingGroup" xmlns:wpi="http://schemas.microsoft.com/office/word/2010/wordprocessingInk" xmlns:wne="http://schemas.microsoft.com/office/word/2006/wordml" xmlns:wps="http://schemas.microsoft.com/office/word/2010/wordprocessingShape" mc:Ignorable="w14 w15 wp14">
   <w:footnote w:type="separator" w:id="-1">
     <w:p>
       <w:r>
@@ -7790,7 +8646,7 @@
 </file>
 
 <file path=word/numbering.xml><?xml version="1.0" encoding="utf-8"?>
-<w:numbering xmlns:wpc="http://schemas.microsoft.com/office/word/2010/wordprocessingCanvas" xmlns:mc="http://schemas.openxmlformats.org/markup-compatibility/2006" xmlns:o="urn:schemas-microsoft-com:office:office" xmlns:r="http://schemas.openxmlformats.org/officeDocument/2006/relationships" xmlns:m="http://schemas.openxmlformats.org/officeDocument/2006/math" xmlns:v="urn:schemas-microsoft-com:vml" xmlns:wp14="http://schemas.microsoft.com/office/word/2010/wordprocessingDrawing" xmlns:wp="http://schemas.openxmlformats.org/drawingml/2006/wordprocessingDrawing" xmlns:w10="urn:schemas-microsoft-com:office:word" xmlns:w="http://schemas.openxmlformats.org/wordprocessingml/2006/main" xmlns:w14="http://schemas.microsoft.com/office/word/2010/wordml" xmlns:w15="http://schemas.microsoft.com/office/word/2012/wordml" xmlns:wpg="http://schemas.microsoft.com/office/word/2010/wordprocessingGroup" xmlns:wpi="http://schemas.microsoft.com/office/word/2010/wordprocessingInk" xmlns:wne="http://schemas.microsoft.com/office/word/2006/wordml" xmlns:wps="http://schemas.microsoft.com/office/word/2010/wordprocessingShape" mc:Ignorable="w14 w15 wp14">
+<w:numbering xmlns:wpc="http://schemas.microsoft.com/office/word/2010/wordprocessingCanvas" xmlns:mo="http://schemas.microsoft.com/office/mac/office/2008/main" xmlns:mc="http://schemas.openxmlformats.org/markup-compatibility/2006" xmlns:mv="urn:schemas-microsoft-com:mac:vml" xmlns:o="urn:schemas-microsoft-com:office:office" xmlns:r="http://schemas.openxmlformats.org/officeDocument/2006/relationships" xmlns:m="http://schemas.openxmlformats.org/officeDocument/2006/math" xmlns:v="urn:schemas-microsoft-com:vml" xmlns:wp14="http://schemas.microsoft.com/office/word/2010/wordprocessingDrawing" xmlns:wp="http://schemas.openxmlformats.org/drawingml/2006/wordprocessingDrawing" xmlns:w10="urn:schemas-microsoft-com:office:word" xmlns:w="http://schemas.openxmlformats.org/wordprocessingml/2006/main" xmlns:w14="http://schemas.microsoft.com/office/word/2010/wordml" xmlns:w15="http://schemas.microsoft.com/office/word/2012/wordml" xmlns:wpg="http://schemas.microsoft.com/office/word/2010/wordprocessingGroup" xmlns:wpi="http://schemas.microsoft.com/office/word/2010/wordprocessingInk" xmlns:wne="http://schemas.microsoft.com/office/word/2006/wordml" xmlns:wps="http://schemas.microsoft.com/office/word/2010/wordprocessingShape" mc:Ignorable="w14 w15 wp14">
   <w:abstractNum w:abstractNumId="0">
     <w:nsid w:val="FFFFFF1D"/>
     <w:multiLevelType w:val="multilevel"/>
@@ -12326,7 +13182,7 @@
 </file>
 
 <file path=word/people.xml><?xml version="1.0" encoding="utf-8"?>
-<w15:people xmlns:wpc="http://schemas.microsoft.com/office/word/2010/wordprocessingCanvas" xmlns:mc="http://schemas.openxmlformats.org/markup-compatibility/2006" xmlns:o="urn:schemas-microsoft-com:office:office" xmlns:r="http://schemas.openxmlformats.org/officeDocument/2006/relationships" xmlns:m="http://schemas.openxmlformats.org/officeDocument/2006/math" xmlns:v="urn:schemas-microsoft-com:vml" xmlns:wp14="http://schemas.microsoft.com/office/word/2010/wordprocessingDrawing" xmlns:wp="http://schemas.openxmlformats.org/drawingml/2006/wordprocessingDrawing" xmlns:w10="urn:schemas-microsoft-com:office:word" xmlns:w="http://schemas.openxmlformats.org/wordprocessingml/2006/main" xmlns:w14="http://schemas.microsoft.com/office/word/2010/wordml" xmlns:w15="http://schemas.microsoft.com/office/word/2012/wordml" xmlns:wpg="http://schemas.microsoft.com/office/word/2010/wordprocessingGroup" xmlns:wpi="http://schemas.microsoft.com/office/word/2010/wordprocessingInk" xmlns:wne="http://schemas.microsoft.com/office/word/2006/wordml" xmlns:wps="http://schemas.microsoft.com/office/word/2010/wordprocessingShape" mc:Ignorable="w14 w15 wp14">
+<w15:people xmlns:wpc="http://schemas.microsoft.com/office/word/2010/wordprocessingCanvas" xmlns:mo="http://schemas.microsoft.com/office/mac/office/2008/main" xmlns:mc="http://schemas.openxmlformats.org/markup-compatibility/2006" xmlns:mv="urn:schemas-microsoft-com:mac:vml" xmlns:o="urn:schemas-microsoft-com:office:office" xmlns:r="http://schemas.openxmlformats.org/officeDocument/2006/relationships" xmlns:m="http://schemas.openxmlformats.org/officeDocument/2006/math" xmlns:v="urn:schemas-microsoft-com:vml" xmlns:wp14="http://schemas.microsoft.com/office/word/2010/wordprocessingDrawing" xmlns:wp="http://schemas.openxmlformats.org/drawingml/2006/wordprocessingDrawing" xmlns:w10="urn:schemas-microsoft-com:office:word" xmlns:w="http://schemas.openxmlformats.org/wordprocessingml/2006/main" xmlns:w14="http://schemas.microsoft.com/office/word/2010/wordml" xmlns:w15="http://schemas.microsoft.com/office/word/2012/wordml" xmlns:wpg="http://schemas.microsoft.com/office/word/2010/wordprocessingGroup" xmlns:wpi="http://schemas.microsoft.com/office/word/2010/wordprocessingInk" xmlns:wne="http://schemas.microsoft.com/office/word/2006/wordml" xmlns:wps="http://schemas.microsoft.com/office/word/2010/wordprocessingShape" mc:Ignorable="w14 w15 wp14">
   <w15:person w15:author="Oliveira, Sizue">
     <w15:presenceInfo w15:providerId="AD" w15:userId="S-1-5-21-1085031214-2000478354-839522115-576618"/>
   </w15:person>
@@ -12344,7 +13200,7 @@
     </w:rPrDefault>
     <w:pPrDefault/>
   </w:docDefaults>
-  <w:latentStyles w:defLockedState="0" w:defUIPriority="99" w:defSemiHidden="0" w:defUnhideWhenUsed="0" w:defQFormat="0" w:count="371">
+  <w:latentStyles w:defLockedState="0" w:defUIPriority="99" w:defSemiHidden="0" w:defUnhideWhenUsed="0" w:defQFormat="0" w:count="380">
     <w:lsdException w:name="Normal" w:uiPriority="0" w:qFormat="1"/>
     <w:lsdException w:name="heading 1" w:uiPriority="9" w:qFormat="1"/>
     <w:lsdException w:name="heading 2" w:semiHidden="1" w:uiPriority="9" w:unhideWhenUsed="1" w:qFormat="1"/>
@@ -13072,7 +13928,7 @@
       <w:spacing w:val="5"/>
     </w:rPr>
   </w:style>
-  <w:style w:type="character" w:styleId="Hyperlink">
+  <w:style w:type="character" w:styleId="Hiperlink">
     <w:name w:val="Hyperlink"/>
     <w:uiPriority w:val="99"/>
     <w:unhideWhenUsed/>
@@ -13254,6 +14110,7 @@
     <w:uiPriority w:val="39"/>
     <w:rsid w:val="000D5EE7"/>
     <w:tblPr>
+      <w:tblInd w:w="0" w:type="dxa"/>
       <w:tblBorders>
         <w:top w:val="single" w:sz="4" w:space="0" w:color="auto"/>
         <w:left w:val="single" w:sz="4" w:space="0" w:color="auto"/>
@@ -13262,6 +14119,12 @@
         <w:insideH w:val="single" w:sz="4" w:space="0" w:color="auto"/>
         <w:insideV w:val="single" w:sz="4" w:space="0" w:color="auto"/>
       </w:tblBorders>
+      <w:tblCellMar>
+        <w:top w:w="0" w:type="dxa"/>
+        <w:left w:w="108" w:type="dxa"/>
+        <w:bottom w:w="0" w:type="dxa"/>
+        <w:right w:w="108" w:type="dxa"/>
+      </w:tblCellMar>
     </w:tblPr>
   </w:style>
   <w:style w:type="character" w:styleId="nfase">
@@ -13704,7 +14567,7 @@
 </file>
 
 <file path=customXml/itemProps1.xml><?xml version="1.0" encoding="utf-8"?>
-<ds:datastoreItem xmlns:ds="http://schemas.openxmlformats.org/officeDocument/2006/customXml" ds:itemID="{71CAD8DC-72CB-44D1-9BDE-2AD74F373CCD}">
+<ds:datastoreItem xmlns:ds="http://schemas.openxmlformats.org/officeDocument/2006/customXml" ds:itemID="{AFB37599-007E-4648-91E0-F28FE1F52A85}">
   <ds:schemaRefs>
     <ds:schemaRef ds:uri="http://schemas.openxmlformats.org/officeDocument/2006/bibliography"/>
   </ds:schemaRefs>

</xml_diff>